<commit_message>
Replaced thumbnails with videos
</commit_message>
<xml_diff>
--- a/CV_YangZhang.docx
+++ b/CV_YangZhang.docx
@@ -140,7 +140,16 @@
                                 <w:szCs w:val="20"/>
                                 <w:lang w:val="fr-FR"/>
                               </w:rPr>
-                              <w:t>Personal page</w:t>
+                              <w:t>Web</w:t>
+                            </w:r>
+                            <w:r>
+                              <w:rPr>
+                                <w:b/>
+                                <w:sz w:val="20"/>
+                                <w:szCs w:val="20"/>
+                                <w:lang w:val="fr-FR"/>
+                              </w:rPr>
+                              <w:t>page</w:t>
                             </w:r>
                             <w:r>
                               <w:rPr>
@@ -249,18 +258,8 @@
                           <w:szCs w:val="20"/>
                           <w:lang w:val="fr-FR"/>
                         </w:rPr>
-                        <w:t xml:space="preserve">: </w:t>
+                        <w:t>: (412)-330-8667</w:t>
                       </w:r>
-                      <w:bookmarkStart w:id="1" w:name="_GoBack"/>
-                      <w:r>
-                        <w:rPr>
-                          <w:sz w:val="20"/>
-                          <w:szCs w:val="20"/>
-                          <w:lang w:val="fr-FR"/>
-                        </w:rPr>
-                        <w:t>(412)-330-8667</w:t>
-                      </w:r>
-                      <w:bookmarkEnd w:id="1"/>
                     </w:p>
                     <w:p>
                       <w:pPr>
@@ -270,7 +269,6 @@
                           <w:lang w:val="fr-FR"/>
                         </w:rPr>
                       </w:pPr>
-                      <w:proofErr w:type="spellStart"/>
                       <w:r>
                         <w:rPr>
                           <w:b/>
@@ -278,9 +276,8 @@
                           <w:szCs w:val="20"/>
                           <w:lang w:val="fr-FR"/>
                         </w:rPr>
-                        <w:t>Personal</w:t>
+                        <w:t>Web</w:t>
                       </w:r>
-                      <w:proofErr w:type="spellEnd"/>
                       <w:r>
                         <w:rPr>
                           <w:b/>
@@ -288,7 +285,7 @@
                           <w:szCs w:val="20"/>
                           <w:lang w:val="fr-FR"/>
                         </w:rPr>
-                        <w:t xml:space="preserve"> page</w:t>
+                        <w:t>page</w:t>
                       </w:r>
                       <w:r>
                         <w:rPr>
@@ -782,7 +779,7 @@
           <w:sz w:val="20"/>
           <w:szCs w:val="20"/>
         </w:rPr>
-        <w:t>1</w:t>
+        <w:t>2</w:t>
       </w:r>
       <w:r>
         <w:rPr>
@@ -790,8 +787,10 @@
           <w:szCs w:val="20"/>
           <w:vertAlign w:val="superscript"/>
         </w:rPr>
-        <w:t>st</w:t>
-      </w:r>
+        <w:t>nd</w:t>
+      </w:r>
+      <w:bookmarkStart w:id="0" w:name="_GoBack"/>
+      <w:bookmarkEnd w:id="0"/>
       <w:r>
         <w:rPr>
           <w:sz w:val="20"/>
@@ -1209,6 +1208,27 @@
           <w:b/>
           <w:u w:val="single" w:color="A6A6A6" w:themeColor="background1" w:themeShade="A6"/>
         </w:rPr>
+        <w:t>A</w:t>
+      </w:r>
+      <w:r>
+        <w:rPr>
+          <w:b/>
+          <w:u w:val="single" w:color="A6A6A6" w:themeColor="background1" w:themeShade="A6"/>
+        </w:rPr>
+        <w:t>cademic</w:t>
+      </w:r>
+      <w:r>
+        <w:rPr>
+          <w:b/>
+          <w:u w:val="single" w:color="A6A6A6" w:themeColor="background1" w:themeShade="A6"/>
+        </w:rPr>
+        <w:t xml:space="preserve"> </w:t>
+      </w:r>
+      <w:r>
+        <w:rPr>
+          <w:b/>
+          <w:u w:val="single" w:color="A6A6A6" w:themeColor="background1" w:themeShade="A6"/>
+        </w:rPr>
         <w:t>Honor and Awards</w:t>
       </w:r>
     </w:p>
@@ -1237,7 +1257,21 @@
           <w:sz w:val="20"/>
           <w:szCs w:val="20"/>
         </w:rPr>
-        <w:t>Best Paper Nomination in CHI 2016, San Jose, CA, USA</w:t>
+        <w:t xml:space="preserve">Best Paper Nomination </w:t>
+      </w:r>
+      <w:r>
+        <w:rPr>
+          <w:sz w:val="20"/>
+          <w:szCs w:val="20"/>
+        </w:rPr>
+        <w:t>at</w:t>
+      </w:r>
+      <w:r>
+        <w:rPr>
+          <w:sz w:val="20"/>
+          <w:szCs w:val="20"/>
+        </w:rPr>
+        <w:t xml:space="preserve"> CHI 2016, San Jose, CA, USA</w:t>
       </w:r>
       <w:r>
         <w:rPr>
@@ -1277,7 +1311,35 @@
           <w:sz w:val="20"/>
           <w:szCs w:val="20"/>
         </w:rPr>
-        <w:t>Best Note Award in ITS 2015, Madeira, Portugal</w:t>
+        <w:t xml:space="preserve">Best </w:t>
+      </w:r>
+      <w:r>
+        <w:rPr>
+          <w:sz w:val="20"/>
+          <w:szCs w:val="20"/>
+        </w:rPr>
+        <w:t>Talk</w:t>
+      </w:r>
+      <w:r>
+        <w:rPr>
+          <w:sz w:val="20"/>
+          <w:szCs w:val="20"/>
+        </w:rPr>
+        <w:t xml:space="preserve"> </w:t>
+      </w:r>
+      <w:r>
+        <w:rPr>
+          <w:sz w:val="20"/>
+          <w:szCs w:val="20"/>
+        </w:rPr>
+        <w:t>at</w:t>
+      </w:r>
+      <w:r>
+        <w:rPr>
+          <w:sz w:val="20"/>
+          <w:szCs w:val="20"/>
+        </w:rPr>
+        <w:t xml:space="preserve"> CHI 2016, San Jose, CA, USA</w:t>
       </w:r>
       <w:r>
         <w:rPr>
@@ -1292,7 +1354,7 @@
           <w:sz w:val="20"/>
           <w:szCs w:val="20"/>
         </w:rPr>
-        <w:t>5</w:t>
+        <w:t>1</w:t>
       </w:r>
       <w:r>
         <w:rPr>
@@ -1317,21 +1379,21 @@
           <w:sz w:val="20"/>
           <w:szCs w:val="20"/>
         </w:rPr>
-        <w:t xml:space="preserve">Best Talk </w:t>
-      </w:r>
-      <w:r>
-        <w:rPr>
-          <w:sz w:val="20"/>
-          <w:szCs w:val="20"/>
-        </w:rPr>
-        <w:t>Nomination</w:t>
-      </w:r>
-      <w:r>
-        <w:rPr>
-          <w:sz w:val="20"/>
-          <w:szCs w:val="20"/>
-        </w:rPr>
-        <w:t xml:space="preserve"> in UIST 2015, Charlotte, NC, USA</w:t>
+        <w:t xml:space="preserve">Best Note Award </w:t>
+      </w:r>
+      <w:r>
+        <w:rPr>
+          <w:sz w:val="20"/>
+          <w:szCs w:val="20"/>
+        </w:rPr>
+        <w:t>at</w:t>
+      </w:r>
+      <w:r>
+        <w:rPr>
+          <w:sz w:val="20"/>
+          <w:szCs w:val="20"/>
+        </w:rPr>
+        <w:t xml:space="preserve"> ITS 2015, Madeira, Portugal</w:t>
       </w:r>
       <w:r>
         <w:rPr>
@@ -1346,7 +1408,7 @@
           <w:sz w:val="20"/>
           <w:szCs w:val="20"/>
         </w:rPr>
-        <w:t>4</w:t>
+        <w:t>5</w:t>
       </w:r>
       <w:r>
         <w:rPr>
@@ -1371,7 +1433,35 @@
           <w:sz w:val="20"/>
           <w:szCs w:val="20"/>
         </w:rPr>
-        <w:t xml:space="preserve">1st Most Creative Award in UIST 2014 Student Innovation Contest, Honolulu, HI </w:t>
+        <w:t xml:space="preserve">Best Talk </w:t>
+      </w:r>
+      <w:r>
+        <w:rPr>
+          <w:sz w:val="20"/>
+          <w:szCs w:val="20"/>
+        </w:rPr>
+        <w:t>Nomination</w:t>
+      </w:r>
+      <w:r>
+        <w:rPr>
+          <w:sz w:val="20"/>
+          <w:szCs w:val="20"/>
+        </w:rPr>
+        <w:t xml:space="preserve"> </w:t>
+      </w:r>
+      <w:r>
+        <w:rPr>
+          <w:sz w:val="20"/>
+          <w:szCs w:val="20"/>
+        </w:rPr>
+        <w:t>at</w:t>
+      </w:r>
+      <w:r>
+        <w:rPr>
+          <w:sz w:val="20"/>
+          <w:szCs w:val="20"/>
+        </w:rPr>
+        <w:t xml:space="preserve"> UIST 2015, Charlotte, NC, USA</w:t>
       </w:r>
       <w:r>
         <w:rPr>
@@ -1379,7 +1469,21 @@
           <w:szCs w:val="20"/>
         </w:rPr>
         <w:tab/>
-        <w:t>Top 3%</w:t>
+        <w:t xml:space="preserve">Top </w:t>
+      </w:r>
+      <w:r>
+        <w:rPr>
+          <w:sz w:val="20"/>
+          <w:szCs w:val="20"/>
+        </w:rPr>
+        <w:t>4</w:t>
+      </w:r>
+      <w:r>
+        <w:rPr>
+          <w:sz w:val="20"/>
+          <w:szCs w:val="20"/>
+        </w:rPr>
+        <w:t>%</w:t>
       </w:r>
     </w:p>
     <w:p>
@@ -1397,7 +1501,21 @@
           <w:sz w:val="20"/>
           <w:szCs w:val="20"/>
         </w:rPr>
-        <w:t xml:space="preserve">1st prize of 1st Annual Internet of Things World Hackathon 2014, San Francisco, CA </w:t>
+        <w:t xml:space="preserve">1st Most Creative Award </w:t>
+      </w:r>
+      <w:r>
+        <w:rPr>
+          <w:sz w:val="20"/>
+          <w:szCs w:val="20"/>
+        </w:rPr>
+        <w:t>at</w:t>
+      </w:r>
+      <w:r>
+        <w:rPr>
+          <w:sz w:val="20"/>
+          <w:szCs w:val="20"/>
+        </w:rPr>
+        <w:t xml:space="preserve"> UIST 2014 Student Innovation Contest, Honolulu, HI </w:t>
       </w:r>
       <w:r>
         <w:rPr>
@@ -1405,75 +1523,7 @@
           <w:szCs w:val="20"/>
         </w:rPr>
         <w:tab/>
-        <w:t>Top 5%</w:t>
-      </w:r>
-    </w:p>
-    <w:p>
-      <w:pPr>
-        <w:tabs>
-          <w:tab w:val="right" w:pos="9270"/>
-        </w:tabs>
-        <w:rPr>
-          <w:sz w:val="20"/>
-          <w:szCs w:val="20"/>
-        </w:rPr>
-      </w:pPr>
-      <w:r>
-        <w:rPr>
-          <w:sz w:val="20"/>
-          <w:szCs w:val="20"/>
-        </w:rPr>
-        <w:t>Meritorious winner of Interdisciplinary Contest in Modeling 2012, COMAP</w:t>
-      </w:r>
-      <w:r>
-        <w:rPr>
-          <w:sz w:val="20"/>
-          <w:szCs w:val="20"/>
-        </w:rPr>
-        <w:tab/>
-        <w:t>Top 10%</w:t>
-      </w:r>
-      <w:r>
-        <w:rPr>
-          <w:sz w:val="20"/>
-          <w:szCs w:val="20"/>
-        </w:rPr>
-        <w:tab/>
-        <w:t xml:space="preserve"> </w:t>
-      </w:r>
-    </w:p>
-    <w:p>
-      <w:pPr>
-        <w:tabs>
-          <w:tab w:val="right" w:pos="9270"/>
-        </w:tabs>
-        <w:rPr>
-          <w:sz w:val="22"/>
-          <w:szCs w:val="20"/>
-        </w:rPr>
-      </w:pPr>
-      <w:r>
-        <w:rPr>
-          <w:sz w:val="20"/>
-          <w:szCs w:val="20"/>
-        </w:rPr>
-        <w:t>1st scholarship for outstanding performance in science and technology competitions at BUAA</w:t>
-      </w:r>
-      <w:r>
-        <w:rPr>
-          <w:sz w:val="20"/>
-          <w:szCs w:val="20"/>
-        </w:rPr>
-        <w:tab/>
-        <w:t>Top 10%</w:t>
-      </w:r>
-      <w:r>
-        <w:rPr>
-          <w:sz w:val="22"/>
-          <w:szCs w:val="20"/>
-        </w:rPr>
-        <w:tab/>
-        <w:t xml:space="preserve"> </w:t>
+        <w:t>Top 3%</w:t>
       </w:r>
     </w:p>
     <w:p>
@@ -1516,6 +1566,340 @@
         <w:rPr>
           <w:b/>
           <w:i/>
+          <w:sz w:val="20"/>
+          <w:szCs w:val="20"/>
+        </w:rPr>
+      </w:pPr>
+      <w:r>
+        <w:rPr>
+          <w:b/>
+          <w:sz w:val="20"/>
+          <w:szCs w:val="20"/>
+        </w:rPr>
+        <w:t>UIST 2016</w:t>
+      </w:r>
+      <w:r>
+        <w:rPr>
+          <w:b/>
+          <w:sz w:val="20"/>
+          <w:szCs w:val="20"/>
+        </w:rPr>
+        <w:t xml:space="preserve"> </w:t>
+      </w:r>
+      <w:r>
+        <w:rPr>
+          <w:sz w:val="20"/>
+          <w:szCs w:val="20"/>
+        </w:rPr>
+        <w:t>(the 29</w:t>
+      </w:r>
+      <w:r>
+        <w:rPr>
+          <w:sz w:val="20"/>
+          <w:szCs w:val="20"/>
+        </w:rPr>
+        <w:t>th annual ACM Symposium on User Interface Software and Technology)</w:t>
+      </w:r>
+      <w:r>
+        <w:rPr>
+          <w:sz w:val="20"/>
+          <w:szCs w:val="20"/>
+        </w:rPr>
+        <w:t xml:space="preserve">     </w:t>
+      </w:r>
+    </w:p>
+    <w:p>
+      <w:pPr>
+        <w:rPr>
+          <w:sz w:val="20"/>
+          <w:szCs w:val="20"/>
+        </w:rPr>
+      </w:pPr>
+      <w:r>
+        <w:rPr>
+          <w:b/>
+          <w:sz w:val="20"/>
+          <w:szCs w:val="20"/>
+        </w:rPr>
+        <w:t>Zhang, Y</w:t>
+      </w:r>
+      <w:r>
+        <w:rPr>
+          <w:sz w:val="20"/>
+          <w:szCs w:val="20"/>
+        </w:rPr>
+        <w:t>.</w:t>
+      </w:r>
+      <w:r>
+        <w:rPr>
+          <w:sz w:val="20"/>
+          <w:szCs w:val="20"/>
+        </w:rPr>
+        <w:t>, Xiao, R.</w:t>
+      </w:r>
+      <w:r>
+        <w:rPr>
+          <w:sz w:val="20"/>
+          <w:szCs w:val="20"/>
+        </w:rPr>
+        <w:t xml:space="preserve"> and </w:t>
+      </w:r>
+      <w:r>
+        <w:rPr>
+          <w:sz w:val="20"/>
+          <w:szCs w:val="20"/>
+        </w:rPr>
+        <w:t>Harrison, C</w:t>
+      </w:r>
+      <w:r>
+        <w:rPr>
+          <w:sz w:val="20"/>
+          <w:szCs w:val="20"/>
+        </w:rPr>
+        <w:t>. “</w:t>
+      </w:r>
+      <w:r>
+        <w:rPr>
+          <w:sz w:val="20"/>
+          <w:szCs w:val="20"/>
+        </w:rPr>
+        <w:t>Advancing Hand Gesture Recognition with High Resolution Electrical Impedance Tomography</w:t>
+      </w:r>
+      <w:r>
+        <w:rPr>
+          <w:sz w:val="20"/>
+          <w:szCs w:val="20"/>
+        </w:rPr>
+        <w:t>”</w:t>
+      </w:r>
+      <w:r>
+        <w:rPr>
+          <w:sz w:val="20"/>
+          <w:szCs w:val="20"/>
+        </w:rPr>
+        <w:t xml:space="preserve">, </w:t>
+      </w:r>
+      <w:r>
+        <w:rPr>
+          <w:sz w:val="20"/>
+          <w:szCs w:val="20"/>
+        </w:rPr>
+        <w:t>Tokyo</w:t>
+      </w:r>
+      <w:r>
+        <w:rPr>
+          <w:sz w:val="20"/>
+          <w:szCs w:val="20"/>
+        </w:rPr>
+        <w:t>,</w:t>
+      </w:r>
+      <w:r>
+        <w:rPr>
+          <w:sz w:val="20"/>
+          <w:szCs w:val="20"/>
+        </w:rPr>
+        <w:t xml:space="preserve"> </w:t>
+      </w:r>
+      <w:r>
+        <w:rPr>
+          <w:sz w:val="20"/>
+          <w:szCs w:val="20"/>
+        </w:rPr>
+        <w:t>Japan</w:t>
+      </w:r>
+    </w:p>
+    <w:p>
+      <w:pPr>
+        <w:rPr>
+          <w:b/>
+          <w:sz w:val="10"/>
+          <w:szCs w:val="10"/>
+        </w:rPr>
+      </w:pPr>
+    </w:p>
+    <w:p>
+      <w:pPr>
+        <w:rPr>
+          <w:b/>
+          <w:i/>
+          <w:sz w:val="20"/>
+          <w:szCs w:val="20"/>
+        </w:rPr>
+      </w:pPr>
+      <w:r>
+        <w:rPr>
+          <w:b/>
+          <w:sz w:val="20"/>
+          <w:szCs w:val="20"/>
+        </w:rPr>
+        <w:t>UIST 2016</w:t>
+      </w:r>
+      <w:r>
+        <w:rPr>
+          <w:b/>
+          <w:sz w:val="20"/>
+          <w:szCs w:val="20"/>
+        </w:rPr>
+        <w:t xml:space="preserve"> </w:t>
+      </w:r>
+      <w:r>
+        <w:rPr>
+          <w:sz w:val="20"/>
+          <w:szCs w:val="20"/>
+        </w:rPr>
+        <w:t>(the 29</w:t>
+      </w:r>
+      <w:r>
+        <w:rPr>
+          <w:sz w:val="20"/>
+          <w:szCs w:val="20"/>
+        </w:rPr>
+        <w:t>th annual ACM Symposium on User Interface Software and Technology)</w:t>
+      </w:r>
+      <w:r>
+        <w:rPr>
+          <w:sz w:val="20"/>
+          <w:szCs w:val="20"/>
+        </w:rPr>
+        <w:t xml:space="preserve">     </w:t>
+      </w:r>
+    </w:p>
+    <w:p>
+      <w:pPr>
+        <w:rPr>
+          <w:sz w:val="20"/>
+          <w:szCs w:val="20"/>
+        </w:rPr>
+      </w:pPr>
+      <w:r>
+        <w:rPr>
+          <w:sz w:val="20"/>
+          <w:szCs w:val="20"/>
+        </w:rPr>
+        <w:t>Zhou, J</w:t>
+      </w:r>
+      <w:r>
+        <w:rPr>
+          <w:sz w:val="20"/>
+          <w:szCs w:val="20"/>
+        </w:rPr>
+        <w:t>.,</w:t>
+      </w:r>
+      <w:r>
+        <w:rPr>
+          <w:sz w:val="20"/>
+          <w:szCs w:val="20"/>
+        </w:rPr>
+        <w:t xml:space="preserve"> </w:t>
+      </w:r>
+      <w:r>
+        <w:rPr>
+          <w:b/>
+          <w:sz w:val="20"/>
+          <w:szCs w:val="20"/>
+        </w:rPr>
+        <w:t>Zhang, Y</w:t>
+      </w:r>
+      <w:r>
+        <w:rPr>
+          <w:b/>
+          <w:sz w:val="20"/>
+          <w:szCs w:val="20"/>
+        </w:rPr>
+        <w:t>.</w:t>
+      </w:r>
+      <w:r>
+        <w:rPr>
+          <w:sz w:val="20"/>
+          <w:szCs w:val="20"/>
+        </w:rPr>
+        <w:t>,</w:t>
+      </w:r>
+      <w:r>
+        <w:rPr>
+          <w:sz w:val="20"/>
+          <w:szCs w:val="20"/>
+        </w:rPr>
+        <w:t xml:space="preserve"> </w:t>
+      </w:r>
+      <w:r>
+        <w:rPr>
+          <w:sz w:val="20"/>
+          <w:szCs w:val="20"/>
+        </w:rPr>
+        <w:t xml:space="preserve">Laput, G. </w:t>
+      </w:r>
+      <w:r>
+        <w:rPr>
+          <w:sz w:val="20"/>
+          <w:szCs w:val="20"/>
+        </w:rPr>
+        <w:t xml:space="preserve">and </w:t>
+      </w:r>
+      <w:r>
+        <w:rPr>
+          <w:sz w:val="20"/>
+          <w:szCs w:val="20"/>
+        </w:rPr>
+        <w:t>Harrison, C</w:t>
+      </w:r>
+      <w:r>
+        <w:rPr>
+          <w:sz w:val="20"/>
+          <w:szCs w:val="20"/>
+        </w:rPr>
+        <w:t>. “</w:t>
+      </w:r>
+      <w:r>
+        <w:rPr>
+          <w:sz w:val="20"/>
+          <w:szCs w:val="20"/>
+        </w:rPr>
+        <w:t>AuraSense: Enabling Expressive Around-Smartwatch Interactions with Electric Field Sensing</w:t>
+      </w:r>
+      <w:r>
+        <w:rPr>
+          <w:sz w:val="20"/>
+          <w:szCs w:val="20"/>
+        </w:rPr>
+        <w:t>”</w:t>
+      </w:r>
+      <w:r>
+        <w:rPr>
+          <w:sz w:val="20"/>
+          <w:szCs w:val="20"/>
+        </w:rPr>
+        <w:t>, Tokyo</w:t>
+      </w:r>
+      <w:r>
+        <w:rPr>
+          <w:sz w:val="20"/>
+          <w:szCs w:val="20"/>
+        </w:rPr>
+        <w:t>,</w:t>
+      </w:r>
+      <w:r>
+        <w:rPr>
+          <w:sz w:val="20"/>
+          <w:szCs w:val="20"/>
+        </w:rPr>
+        <w:t xml:space="preserve"> Japan</w:t>
+      </w:r>
+    </w:p>
+    <w:p>
+      <w:pPr>
+        <w:rPr>
+          <w:b/>
+          <w:sz w:val="10"/>
+          <w:szCs w:val="10"/>
+        </w:rPr>
+      </w:pPr>
+    </w:p>
+    <w:p>
+      <w:pPr>
+        <w:rPr>
+          <w:b/>
+          <w:i/>
           <w:color w:val="000000" w:themeColor="text1"/>
           <w:sz w:val="20"/>
           <w:szCs w:val="20"/>
@@ -1551,8 +1935,6 @@
         </w:rPr>
         <w:t>th</w:t>
       </w:r>
-      <w:bookmarkStart w:id="0" w:name="_GoBack"/>
-      <w:bookmarkEnd w:id="0"/>
       <w:r>
         <w:rPr>
           <w:sz w:val="20"/>
@@ -2390,20 +2772,6 @@
     </w:p>
     <w:p>
       <w:pPr>
-        <w:pStyle w:val="BodyTextIndent"/>
-        <w:tabs>
-          <w:tab w:val="left" w:pos="1800"/>
-          <w:tab w:val="left" w:pos="3582"/>
-          <w:tab w:val="right" w:pos="8334"/>
-        </w:tabs>
-        <w:ind w:left="0"/>
-        <w:rPr>
-          <w:bCs/>
-        </w:rPr>
-      </w:pPr>
-    </w:p>
-    <w:p>
-      <w:pPr>
         <w:rPr>
           <w:b/>
           <w:u w:val="single" w:color="A6A6A6" w:themeColor="background1" w:themeShade="A6"/>
@@ -2414,6 +2782,7 @@
           <w:b/>
           <w:u w:val="single" w:color="A6A6A6" w:themeColor="background1" w:themeShade="A6"/>
         </w:rPr>
+        <w:lastRenderedPageBreak/>
         <w:t>Research Experience</w:t>
       </w:r>
     </w:p>
@@ -2549,7 +2918,6 @@
           <w:sz w:val="20"/>
           <w:szCs w:val="20"/>
         </w:rPr>
-        <w:lastRenderedPageBreak/>
         <w:t xml:space="preserve">Researching </w:t>
       </w:r>
       <w:r>
@@ -3208,6 +3576,41 @@
     </w:p>
     <w:p>
       <w:pPr>
+        <w:rPr>
+          <w:b/>
+          <w:sz w:val="20"/>
+          <w:szCs w:val="20"/>
+          <w:u w:val="single"/>
+        </w:rPr>
+      </w:pPr>
+    </w:p>
+    <w:p>
+      <w:pPr>
+        <w:rPr>
+          <w:b/>
+          <w:u w:val="single" w:color="A6A6A6" w:themeColor="background1" w:themeShade="A6"/>
+        </w:rPr>
+      </w:pPr>
+      <w:r>
+        <w:rPr>
+          <w:b/>
+          <w:u w:val="single" w:color="A6A6A6" w:themeColor="background1" w:themeShade="A6"/>
+        </w:rPr>
+        <w:t>Skills</w:t>
+      </w:r>
+    </w:p>
+    <w:p>
+      <w:pPr>
+        <w:rPr>
+          <w:b/>
+          <w:sz w:val="10"/>
+          <w:szCs w:val="10"/>
+          <w:u w:val="single" w:color="A6A6A6" w:themeColor="background1" w:themeShade="A6"/>
+        </w:rPr>
+      </w:pPr>
+    </w:p>
+    <w:p>
+      <w:pPr>
         <w:tabs>
           <w:tab w:val="left" w:pos="7380"/>
         </w:tabs>
@@ -3216,764 +3619,48 @@
           <w:szCs w:val="20"/>
         </w:rPr>
       </w:pPr>
-    </w:p>
-    <w:p>
-      <w:pPr>
-        <w:rPr>
-          <w:b/>
-          <w:u w:val="single" w:color="A6A6A6" w:themeColor="background1" w:themeShade="A6"/>
-        </w:rPr>
-      </w:pPr>
-      <w:r>
-        <w:rPr>
-          <w:b/>
-          <w:u w:val="single" w:color="A6A6A6" w:themeColor="background1" w:themeShade="A6"/>
-        </w:rPr>
-        <w:t>Project Experience</w:t>
-      </w:r>
-    </w:p>
-    <w:p>
-      <w:pPr>
-        <w:rPr>
-          <w:b/>
-          <w:sz w:val="10"/>
-          <w:szCs w:val="10"/>
-          <w:u w:val="single" w:color="A6A6A6" w:themeColor="background1" w:themeShade="A6"/>
-        </w:rPr>
-      </w:pPr>
-    </w:p>
-    <w:p>
-      <w:pPr>
-        <w:tabs>
-          <w:tab w:val="left" w:pos="8010"/>
-          <w:tab w:val="right" w:pos="9270"/>
-        </w:tabs>
-        <w:rPr>
-          <w:sz w:val="20"/>
-          <w:szCs w:val="20"/>
-        </w:rPr>
-      </w:pPr>
-      <w:r>
-        <w:rPr>
-          <w:b/>
-          <w:sz w:val="20"/>
-          <w:szCs w:val="20"/>
-        </w:rPr>
-        <w:t>Carnegie Mellon University</w:t>
-      </w:r>
-      <w:r>
-        <w:rPr>
-          <w:sz w:val="20"/>
-          <w:szCs w:val="20"/>
-        </w:rPr>
-        <w:t>, School of Computer Science</w:t>
-      </w:r>
-      <w:r>
-        <w:rPr>
-          <w:sz w:val="20"/>
-          <w:szCs w:val="20"/>
-        </w:rPr>
-        <w:t xml:space="preserve"> </w:t>
-      </w:r>
-      <w:r>
-        <w:rPr>
-          <w:sz w:val="20"/>
-          <w:szCs w:val="20"/>
-        </w:rPr>
-        <w:tab/>
-      </w:r>
-      <w:r>
-        <w:rPr>
-          <w:sz w:val="20"/>
-          <w:szCs w:val="20"/>
-        </w:rPr>
-        <w:t xml:space="preserve">  </w:t>
-      </w:r>
-      <w:r>
-        <w:rPr>
-          <w:sz w:val="20"/>
-          <w:szCs w:val="20"/>
-        </w:rPr>
-        <w:t>Pittsburgh, PA</w:t>
-      </w:r>
-    </w:p>
-    <w:p>
-      <w:pPr>
-        <w:tabs>
-          <w:tab w:val="right" w:pos="9270"/>
-        </w:tabs>
-        <w:rPr>
-          <w:sz w:val="20"/>
-          <w:szCs w:val="20"/>
-        </w:rPr>
-      </w:pPr>
-      <w:r>
-        <w:rPr>
-          <w:sz w:val="20"/>
-          <w:szCs w:val="20"/>
-        </w:rPr>
-        <w:t>Create</w:t>
-      </w:r>
-      <w:r>
-        <w:rPr>
-          <w:sz w:val="20"/>
-          <w:szCs w:val="20"/>
-        </w:rPr>
-        <w:t>d</w:t>
-      </w:r>
-      <w:r>
-        <w:rPr>
-          <w:sz w:val="20"/>
-          <w:szCs w:val="20"/>
-        </w:rPr>
-        <w:t xml:space="preserve"> a RESTful OLAP system</w:t>
-      </w:r>
-      <w:r>
-        <w:rPr>
-          <w:sz w:val="20"/>
-          <w:szCs w:val="20"/>
-        </w:rPr>
-        <w:t xml:space="preserve"> for tweet data</w:t>
-      </w:r>
-      <w:r>
-        <w:rPr>
-          <w:sz w:val="20"/>
-          <w:szCs w:val="20"/>
-        </w:rPr>
-        <w:t xml:space="preserve"> based on Amazon Web Services </w:t>
-      </w:r>
-      <w:r>
-        <w:rPr>
-          <w:sz w:val="20"/>
-          <w:szCs w:val="20"/>
-        </w:rPr>
-        <w:tab/>
-        <w:t>Aug</w:t>
-      </w:r>
-      <w:r>
-        <w:rPr>
-          <w:sz w:val="20"/>
-          <w:szCs w:val="20"/>
-        </w:rPr>
-        <w:t xml:space="preserve"> 201</w:t>
-      </w:r>
-      <w:r>
-        <w:rPr>
-          <w:sz w:val="20"/>
-          <w:szCs w:val="20"/>
-        </w:rPr>
-        <w:t>4</w:t>
-      </w:r>
-      <w:r>
-        <w:rPr>
-          <w:sz w:val="20"/>
-          <w:szCs w:val="20"/>
-        </w:rPr>
-        <w:t xml:space="preserve"> - </w:t>
-      </w:r>
-      <w:r>
-        <w:rPr>
-          <w:sz w:val="20"/>
-          <w:szCs w:val="20"/>
-        </w:rPr>
-        <w:t>Dec 2014</w:t>
-      </w:r>
-    </w:p>
-    <w:p>
-      <w:pPr>
-        <w:pStyle w:val="ListParagraph"/>
-        <w:numPr>
-          <w:ilvl w:val="0"/>
-          <w:numId w:val="1"/>
-        </w:numPr>
-        <w:tabs>
-          <w:tab w:val="left" w:pos="7740"/>
-        </w:tabs>
-        <w:ind w:left="180" w:right="1980" w:hanging="180"/>
-        <w:rPr>
-          <w:sz w:val="20"/>
-          <w:szCs w:val="20"/>
-        </w:rPr>
-      </w:pPr>
-      <w:r>
-        <w:rPr>
-          <w:sz w:val="20"/>
-          <w:szCs w:val="20"/>
-        </w:rPr>
-        <w:t xml:space="preserve">Designed and implemented MySQL backend system using reverse proxy protocol with price friendly load balance tuning </w:t>
-      </w:r>
-    </w:p>
-    <w:p>
-      <w:pPr>
-        <w:pStyle w:val="ListParagraph"/>
-        <w:numPr>
-          <w:ilvl w:val="0"/>
-          <w:numId w:val="1"/>
-        </w:numPr>
-        <w:ind w:left="180" w:right="1980" w:hanging="180"/>
-        <w:rPr>
-          <w:sz w:val="20"/>
-          <w:szCs w:val="20"/>
-        </w:rPr>
-      </w:pPr>
-      <w:r>
-        <w:rPr>
-          <w:sz w:val="20"/>
-          <w:szCs w:val="20"/>
-        </w:rPr>
-        <w:t>Parsed 1TB tweet data by Elastic Map Reduce ETL (extract, transform, load)</w:t>
-      </w:r>
-    </w:p>
-    <w:p>
-      <w:pPr>
-        <w:tabs>
-          <w:tab w:val="left" w:pos="5670"/>
-          <w:tab w:val="left" w:pos="5935"/>
-          <w:tab w:val="left" w:pos="7380"/>
-        </w:tabs>
-        <w:rPr>
-          <w:sz w:val="10"/>
-          <w:szCs w:val="10"/>
-        </w:rPr>
-      </w:pPr>
-    </w:p>
-    <w:p>
-      <w:pPr>
-        <w:tabs>
-          <w:tab w:val="right" w:pos="9270"/>
-        </w:tabs>
-        <w:rPr>
-          <w:sz w:val="20"/>
-          <w:szCs w:val="20"/>
-        </w:rPr>
-      </w:pPr>
-      <w:r>
-        <w:rPr>
-          <w:sz w:val="20"/>
-          <w:szCs w:val="20"/>
-        </w:rPr>
-        <w:t>Buil</w:t>
-      </w:r>
-      <w:r>
-        <w:rPr>
-          <w:sz w:val="20"/>
-          <w:szCs w:val="20"/>
-        </w:rPr>
-        <w:t>t</w:t>
-      </w:r>
-      <w:r>
-        <w:rPr>
-          <w:sz w:val="20"/>
-          <w:szCs w:val="20"/>
-        </w:rPr>
-        <w:t xml:space="preserve"> a real-time Wikipedia data analysis system </w:t>
-      </w:r>
-      <w:r>
-        <w:rPr>
-          <w:sz w:val="20"/>
-          <w:szCs w:val="20"/>
-        </w:rPr>
-        <w:tab/>
-        <w:t>Aug 2014 - Dec 2014</w:t>
-      </w:r>
-    </w:p>
-    <w:p>
-      <w:pPr>
-        <w:pStyle w:val="ListParagraph"/>
-        <w:numPr>
-          <w:ilvl w:val="0"/>
-          <w:numId w:val="1"/>
-        </w:numPr>
-        <w:tabs>
-          <w:tab w:val="left" w:pos="7740"/>
-        </w:tabs>
-        <w:ind w:left="180" w:right="1980" w:hanging="180"/>
-        <w:rPr>
-          <w:sz w:val="20"/>
-          <w:szCs w:val="20"/>
-        </w:rPr>
-      </w:pPr>
-      <w:r>
-        <w:rPr>
-          <w:sz w:val="20"/>
-          <w:szCs w:val="20"/>
-        </w:rPr>
-        <w:t xml:space="preserve">Designed and implemented a custom API for Wikipedia articles browsing analytics </w:t>
-      </w:r>
-    </w:p>
-    <w:p>
-      <w:pPr>
-        <w:pStyle w:val="ListParagraph"/>
-        <w:numPr>
-          <w:ilvl w:val="0"/>
-          <w:numId w:val="1"/>
-        </w:numPr>
-        <w:ind w:left="180" w:right="1980" w:hanging="180"/>
-        <w:rPr>
-          <w:sz w:val="20"/>
-          <w:szCs w:val="20"/>
-        </w:rPr>
-      </w:pPr>
-      <w:r>
-        <w:rPr>
-          <w:sz w:val="20"/>
-          <w:szCs w:val="20"/>
-        </w:rPr>
-        <w:t>Developed a user-friendly IOS app to refresh the top 10 most popular articles of Wikipedia in real-time</w:t>
-      </w:r>
-    </w:p>
-    <w:p>
-      <w:pPr>
-        <w:tabs>
-          <w:tab w:val="left" w:pos="5670"/>
-          <w:tab w:val="left" w:pos="5935"/>
-          <w:tab w:val="left" w:pos="7380"/>
-        </w:tabs>
-        <w:rPr>
-          <w:sz w:val="10"/>
-          <w:szCs w:val="10"/>
-        </w:rPr>
-      </w:pPr>
-    </w:p>
-    <w:p>
-      <w:pPr>
-        <w:tabs>
-          <w:tab w:val="right" w:pos="9270"/>
-        </w:tabs>
-        <w:rPr>
-          <w:sz w:val="20"/>
-          <w:szCs w:val="20"/>
-        </w:rPr>
-      </w:pPr>
-      <w:r>
-        <w:rPr>
-          <w:b/>
-          <w:sz w:val="20"/>
-          <w:szCs w:val="20"/>
-        </w:rPr>
-        <w:t>Carnegie Mellon University</w:t>
-      </w:r>
-      <w:r>
-        <w:rPr>
-          <w:sz w:val="20"/>
-          <w:szCs w:val="20"/>
-        </w:rPr>
-        <w:t>, School of Architecture</w:t>
-      </w:r>
-      <w:r>
-        <w:rPr>
-          <w:sz w:val="20"/>
-          <w:szCs w:val="20"/>
-        </w:rPr>
-        <w:tab/>
-        <w:t>Pittsburgh, PA</w:t>
-      </w:r>
-    </w:p>
-    <w:p>
-      <w:pPr>
-        <w:tabs>
-          <w:tab w:val="right" w:pos="9270"/>
-        </w:tabs>
-        <w:rPr>
-          <w:sz w:val="20"/>
-          <w:szCs w:val="20"/>
-        </w:rPr>
-      </w:pPr>
-      <w:r>
-        <w:rPr>
-          <w:sz w:val="20"/>
-          <w:szCs w:val="20"/>
-        </w:rPr>
-        <w:t>Develop</w:t>
-      </w:r>
-      <w:r>
-        <w:rPr>
-          <w:sz w:val="20"/>
-          <w:szCs w:val="20"/>
-        </w:rPr>
-        <w:t>ed</w:t>
-      </w:r>
-      <w:r>
-        <w:rPr>
-          <w:sz w:val="20"/>
-          <w:szCs w:val="20"/>
-        </w:rPr>
-        <w:t xml:space="preserve"> interactive installations and demos</w:t>
-      </w:r>
-      <w:r>
-        <w:rPr>
-          <w:sz w:val="20"/>
-          <w:szCs w:val="20"/>
-        </w:rPr>
-        <w:tab/>
-        <w:t>Aug 2013 - May 2014</w:t>
-      </w:r>
-      <w:r>
-        <w:rPr>
-          <w:sz w:val="20"/>
-          <w:szCs w:val="20"/>
-        </w:rPr>
-        <w:tab/>
-      </w:r>
-    </w:p>
-    <w:p>
-      <w:pPr>
-        <w:pStyle w:val="ListParagraph"/>
-        <w:numPr>
-          <w:ilvl w:val="0"/>
-          <w:numId w:val="1"/>
-        </w:numPr>
-        <w:tabs>
-          <w:tab w:val="left" w:pos="7290"/>
-          <w:tab w:val="left" w:pos="7740"/>
-        </w:tabs>
-        <w:ind w:left="180" w:right="1980" w:hanging="180"/>
-        <w:rPr>
-          <w:sz w:val="20"/>
-          <w:szCs w:val="20"/>
-        </w:rPr>
-      </w:pPr>
-      <w:r>
-        <w:rPr>
-          <w:sz w:val="20"/>
-          <w:szCs w:val="20"/>
-        </w:rPr>
-        <w:t>Developed an interactive projected drawing of traditional Chinese water color style fish based on Kinect, OpenGL and OpenMP</w:t>
-      </w:r>
-    </w:p>
-    <w:p>
-      <w:pPr>
-        <w:pStyle w:val="ListParagraph"/>
-        <w:numPr>
-          <w:ilvl w:val="0"/>
-          <w:numId w:val="1"/>
-        </w:numPr>
-        <w:tabs>
-          <w:tab w:val="left" w:pos="7290"/>
-          <w:tab w:val="left" w:pos="7740"/>
-        </w:tabs>
-        <w:ind w:left="180" w:right="1980" w:hanging="180"/>
-        <w:rPr>
-          <w:sz w:val="20"/>
-          <w:szCs w:val="20"/>
-        </w:rPr>
-      </w:pPr>
-      <w:r>
-        <w:rPr>
-          <w:sz w:val="20"/>
-          <w:szCs w:val="20"/>
-        </w:rPr>
-        <w:t>Developed a wearable sensor and projector system which can project an animation representing the carrier’s heartbeat</w:t>
-      </w:r>
-    </w:p>
-    <w:p>
-      <w:pPr>
-        <w:tabs>
-          <w:tab w:val="left" w:pos="7290"/>
-          <w:tab w:val="left" w:pos="7740"/>
-        </w:tabs>
-        <w:ind w:right="1980"/>
-        <w:rPr>
-          <w:sz w:val="10"/>
-          <w:szCs w:val="10"/>
-        </w:rPr>
-      </w:pPr>
-    </w:p>
-    <w:p>
-      <w:pPr>
-        <w:tabs>
-          <w:tab w:val="right" w:pos="9270"/>
-        </w:tabs>
-        <w:rPr>
-          <w:sz w:val="20"/>
-          <w:szCs w:val="20"/>
-        </w:rPr>
-      </w:pPr>
-      <w:r>
-        <w:rPr>
-          <w:b/>
-          <w:sz w:val="20"/>
-          <w:szCs w:val="20"/>
-        </w:rPr>
-        <w:t>Beihang</w:t>
-      </w:r>
-      <w:r>
-        <w:rPr>
-          <w:b/>
-          <w:sz w:val="20"/>
-          <w:szCs w:val="20"/>
-        </w:rPr>
-        <w:t xml:space="preserve"> University</w:t>
-      </w:r>
-      <w:r>
-        <w:rPr>
-          <w:sz w:val="20"/>
-          <w:szCs w:val="20"/>
-        </w:rPr>
-        <w:t xml:space="preserve">, School of </w:t>
-      </w:r>
-      <w:r>
-        <w:rPr>
-          <w:sz w:val="20"/>
-          <w:szCs w:val="20"/>
-        </w:rPr>
-        <w:t>Automati</w:t>
-      </w:r>
-      <w:r>
-        <w:rPr>
-          <w:sz w:val="20"/>
-          <w:szCs w:val="20"/>
-        </w:rPr>
-        <w:t>on Science and Electronic Engine</w:t>
-      </w:r>
-      <w:r>
-        <w:rPr>
-          <w:sz w:val="20"/>
-          <w:szCs w:val="20"/>
-        </w:rPr>
-        <w:t>ering</w:t>
-      </w:r>
-      <w:r>
-        <w:rPr>
-          <w:sz w:val="20"/>
-          <w:szCs w:val="20"/>
-        </w:rPr>
-        <w:tab/>
-      </w:r>
-      <w:r>
-        <w:rPr>
-          <w:sz w:val="20"/>
-          <w:szCs w:val="20"/>
-        </w:rPr>
-        <w:t>Beijing</w:t>
-      </w:r>
-      <w:r>
-        <w:rPr>
-          <w:sz w:val="20"/>
-          <w:szCs w:val="20"/>
-        </w:rPr>
-        <w:t xml:space="preserve">, </w:t>
-      </w:r>
-      <w:r>
-        <w:rPr>
-          <w:sz w:val="20"/>
-          <w:szCs w:val="20"/>
-        </w:rPr>
-        <w:t>China</w:t>
-      </w:r>
-    </w:p>
-    <w:p>
-      <w:pPr>
-        <w:tabs>
-          <w:tab w:val="right" w:pos="9270"/>
-        </w:tabs>
-        <w:rPr>
-          <w:sz w:val="20"/>
-          <w:szCs w:val="20"/>
-        </w:rPr>
-      </w:pPr>
-      <w:r>
-        <w:rPr>
-          <w:sz w:val="20"/>
-          <w:szCs w:val="20"/>
-        </w:rPr>
-        <w:t xml:space="preserve">Developed </w:t>
-      </w:r>
-      <w:r>
-        <w:rPr>
-          <w:sz w:val="20"/>
-          <w:szCs w:val="20"/>
-        </w:rPr>
-        <w:t xml:space="preserve">smart sensing and control techniques </w:t>
-      </w:r>
-      <w:r>
-        <w:rPr>
-          <w:sz w:val="20"/>
-          <w:szCs w:val="20"/>
-        </w:rPr>
-        <w:tab/>
-        <w:t>Aug</w:t>
-      </w:r>
-      <w:r>
-        <w:rPr>
-          <w:sz w:val="20"/>
-          <w:szCs w:val="20"/>
-        </w:rPr>
-        <w:t xml:space="preserve"> 2011</w:t>
-      </w:r>
-      <w:r>
-        <w:rPr>
-          <w:sz w:val="20"/>
-          <w:szCs w:val="20"/>
-        </w:rPr>
-        <w:t xml:space="preserve"> - May 201</w:t>
-      </w:r>
-      <w:r>
-        <w:rPr>
-          <w:sz w:val="20"/>
-          <w:szCs w:val="20"/>
-        </w:rPr>
-        <w:t>3</w:t>
-      </w:r>
-      <w:r>
-        <w:rPr>
-          <w:sz w:val="20"/>
-          <w:szCs w:val="20"/>
-        </w:rPr>
-        <w:tab/>
-      </w:r>
-    </w:p>
-    <w:p>
-      <w:pPr>
-        <w:pStyle w:val="ListParagraph"/>
-        <w:numPr>
-          <w:ilvl w:val="0"/>
-          <w:numId w:val="1"/>
-        </w:numPr>
-        <w:tabs>
-          <w:tab w:val="left" w:pos="7290"/>
-          <w:tab w:val="left" w:pos="7740"/>
-        </w:tabs>
-        <w:ind w:left="180" w:right="1980" w:hanging="180"/>
-        <w:rPr>
-          <w:sz w:val="20"/>
-          <w:szCs w:val="20"/>
-        </w:rPr>
-      </w:pPr>
-      <w:r>
-        <w:rPr>
-          <w:sz w:val="20"/>
-          <w:szCs w:val="20"/>
-        </w:rPr>
-        <w:t xml:space="preserve">Designed an algorithm to simulate people’s visual attention </w:t>
-      </w:r>
-      <w:r>
-        <w:rPr>
-          <w:sz w:val="20"/>
-          <w:szCs w:val="20"/>
-        </w:rPr>
-        <w:t xml:space="preserve">for </w:t>
-      </w:r>
-      <w:r>
-        <w:rPr>
-          <w:sz w:val="20"/>
-          <w:szCs w:val="20"/>
-        </w:rPr>
-        <w:t>robots</w:t>
-      </w:r>
-    </w:p>
-    <w:p>
-      <w:pPr>
-        <w:pStyle w:val="ListParagraph"/>
-        <w:numPr>
-          <w:ilvl w:val="0"/>
-          <w:numId w:val="1"/>
-        </w:numPr>
-        <w:tabs>
-          <w:tab w:val="left" w:pos="7290"/>
-          <w:tab w:val="left" w:pos="7740"/>
-        </w:tabs>
-        <w:ind w:left="180" w:right="1980" w:hanging="180"/>
-        <w:rPr>
-          <w:sz w:val="20"/>
-          <w:szCs w:val="20"/>
-        </w:rPr>
-      </w:pPr>
-      <w:r>
-        <w:rPr>
-          <w:sz w:val="20"/>
-          <w:szCs w:val="20"/>
-        </w:rPr>
-        <w:t>Built</w:t>
-      </w:r>
-      <w:r>
-        <w:rPr>
-          <w:sz w:val="20"/>
-          <w:szCs w:val="20"/>
-        </w:rPr>
-        <w:t xml:space="preserve"> a smart remote control system for indoor lighting</w:t>
-      </w:r>
-    </w:p>
-    <w:p>
-      <w:pPr>
-        <w:pStyle w:val="ListParagraph"/>
-        <w:numPr>
-          <w:ilvl w:val="0"/>
-          <w:numId w:val="1"/>
-        </w:numPr>
-        <w:tabs>
-          <w:tab w:val="left" w:pos="7290"/>
-          <w:tab w:val="left" w:pos="7740"/>
-        </w:tabs>
-        <w:ind w:left="180" w:right="1800" w:hanging="180"/>
-        <w:rPr>
-          <w:sz w:val="20"/>
-          <w:szCs w:val="20"/>
-        </w:rPr>
-      </w:pPr>
-      <w:r>
-        <w:rPr>
-          <w:sz w:val="20"/>
-          <w:szCs w:val="20"/>
-        </w:rPr>
-        <w:t xml:space="preserve">Designed an algorithm </w:t>
-      </w:r>
-      <w:r>
-        <w:rPr>
-          <w:sz w:val="20"/>
-          <w:szCs w:val="20"/>
-        </w:rPr>
-        <w:t xml:space="preserve">to detect falls </w:t>
-      </w:r>
-      <w:r>
-        <w:rPr>
-          <w:sz w:val="20"/>
-          <w:szCs w:val="20"/>
-        </w:rPr>
-        <w:t>and built a wearable sensor for senior citizen</w:t>
-      </w:r>
-      <w:r>
-        <w:rPr>
-          <w:sz w:val="20"/>
-          <w:szCs w:val="20"/>
-        </w:rPr>
-        <w:t>s</w:t>
-      </w:r>
-    </w:p>
-    <w:p>
-      <w:pPr>
-        <w:rPr>
-          <w:b/>
-          <w:sz w:val="20"/>
-          <w:szCs w:val="20"/>
-          <w:u w:val="single"/>
-        </w:rPr>
-      </w:pPr>
-    </w:p>
-    <w:p>
-      <w:pPr>
-        <w:rPr>
-          <w:b/>
-          <w:u w:val="single" w:color="A6A6A6" w:themeColor="background1" w:themeShade="A6"/>
-        </w:rPr>
-      </w:pPr>
-      <w:r>
-        <w:rPr>
-          <w:b/>
-          <w:u w:val="single" w:color="A6A6A6" w:themeColor="background1" w:themeShade="A6"/>
-        </w:rPr>
-        <w:t>Skills</w:t>
-      </w:r>
-    </w:p>
-    <w:p>
-      <w:pPr>
-        <w:rPr>
-          <w:b/>
-          <w:sz w:val="10"/>
-          <w:szCs w:val="10"/>
-          <w:u w:val="single" w:color="A6A6A6" w:themeColor="background1" w:themeShade="A6"/>
-        </w:rPr>
-      </w:pPr>
+      <w:r>
+        <w:rPr>
+          <w:sz w:val="20"/>
+          <w:szCs w:val="20"/>
+        </w:rPr>
+        <w:t>Programming</w:t>
+      </w:r>
+      <w:r>
+        <w:rPr>
+          <w:sz w:val="20"/>
+          <w:szCs w:val="20"/>
+        </w:rPr>
+        <w:t>: C, C++</w:t>
+      </w:r>
+      <w:r>
+        <w:rPr>
+          <w:sz w:val="20"/>
+          <w:szCs w:val="20"/>
+        </w:rPr>
+        <w:t>,</w:t>
+      </w:r>
+      <w:r>
+        <w:rPr>
+          <w:sz w:val="20"/>
+          <w:szCs w:val="20"/>
+        </w:rPr>
+        <w:t xml:space="preserve"> J</w:t>
+      </w:r>
+      <w:r>
+        <w:rPr>
+          <w:sz w:val="20"/>
+          <w:szCs w:val="20"/>
+        </w:rPr>
+        <w:t xml:space="preserve">ava, </w:t>
+      </w:r>
+      <w:r>
+        <w:rPr>
+          <w:sz w:val="20"/>
+          <w:szCs w:val="20"/>
+        </w:rPr>
+        <w:t>Python</w:t>
+      </w:r>
     </w:p>
     <w:p>
       <w:pPr>
@@ -3990,59 +3677,6 @@
           <w:sz w:val="20"/>
           <w:szCs w:val="20"/>
         </w:rPr>
-        <w:t>Programming</w:t>
-      </w:r>
-      <w:r>
-        <w:rPr>
-          <w:sz w:val="20"/>
-          <w:szCs w:val="20"/>
-        </w:rPr>
-        <w:t>: C, C++</w:t>
-      </w:r>
-      <w:r>
-        <w:rPr>
-          <w:sz w:val="20"/>
-          <w:szCs w:val="20"/>
-        </w:rPr>
-        <w:t>,</w:t>
-      </w:r>
-      <w:r>
-        <w:rPr>
-          <w:sz w:val="20"/>
-          <w:szCs w:val="20"/>
-        </w:rPr>
-        <w:t xml:space="preserve"> J</w:t>
-      </w:r>
-      <w:r>
-        <w:rPr>
-          <w:sz w:val="20"/>
-          <w:szCs w:val="20"/>
-        </w:rPr>
-        <w:t xml:space="preserve">ava, </w:t>
-      </w:r>
-      <w:r>
-        <w:rPr>
-          <w:sz w:val="20"/>
-          <w:szCs w:val="20"/>
-        </w:rPr>
-        <w:t>Python</w:t>
-      </w:r>
-    </w:p>
-    <w:p>
-      <w:pPr>
-        <w:tabs>
-          <w:tab w:val="left" w:pos="7380"/>
-        </w:tabs>
-        <w:rPr>
-          <w:sz w:val="20"/>
-          <w:szCs w:val="20"/>
-        </w:rPr>
-      </w:pPr>
-      <w:r>
-        <w:rPr>
-          <w:sz w:val="20"/>
-          <w:szCs w:val="20"/>
-        </w:rPr>
         <w:t>Tools</w:t>
       </w:r>
       <w:r>
@@ -4064,6 +3698,13 @@
           <w:sz w:val="20"/>
           <w:szCs w:val="20"/>
         </w:rPr>
+        <w:t xml:space="preserve">Eagle, </w:t>
+      </w:r>
+      <w:r>
+        <w:rPr>
+          <w:sz w:val="20"/>
+          <w:szCs w:val="20"/>
+        </w:rPr>
         <w:t xml:space="preserve">Matlab, Weka, </w:t>
       </w:r>
       <w:r>
@@ -4071,7 +3712,7 @@
           <w:sz w:val="20"/>
           <w:szCs w:val="20"/>
         </w:rPr>
-        <w:t xml:space="preserve">SPSS, </w:t>
+        <w:t xml:space="preserve">openFrameworks, </w:t>
       </w:r>
       <w:r>
         <w:rPr>
@@ -4085,14 +3726,7 @@
           <w:sz w:val="20"/>
           <w:szCs w:val="20"/>
         </w:rPr>
-        <w:t>, Arduino, Processing core libraries</w:t>
-      </w:r>
-      <w:r>
-        <w:rPr>
-          <w:sz w:val="20"/>
-          <w:szCs w:val="20"/>
-        </w:rPr>
-        <w:t xml:space="preserve"> </w:t>
+        <w:t xml:space="preserve">, Arduino, Processing </w:t>
       </w:r>
     </w:p>
     <w:p>
@@ -5250,7 +4884,7 @@
   <a:extraClrSchemeLst/>
   <a:extLst>
     <a:ext uri="{05A4C25C-085E-4340-85A3-A5531E510DB2}">
-      <thm15:themeFamily xmlns="" xmlns:thm15="http://schemas.microsoft.com/office/thememl/2012/main" name="Office Theme" id="{62F939B6-93AF-4DB8-9C6B-D6C7DFDC589F}" vid="{4A3C46E8-61CC-4603-A589-7422A47A8E4A}"/>
+      <thm15:themeFamily xmlns:thm15="http://schemas.microsoft.com/office/thememl/2012/main" xmlns="" name="Office Theme" id="{62F939B6-93AF-4DB8-9C6B-D6C7DFDC589F}" vid="{4A3C46E8-61CC-4603-A589-7422A47A8E4A}"/>
     </a:ext>
   </a:extLst>
 </a:theme>
@@ -5261,7 +4895,7 @@
 </file>
 
 <file path=customXml/itemProps1.xml><?xml version="1.0" encoding="utf-8"?>
-<ds:datastoreItem xmlns:ds="http://schemas.openxmlformats.org/officeDocument/2006/customXml" ds:itemID="{9F3DB61C-A196-9246-A8BB-0243E1929A58}">
+<ds:datastoreItem xmlns:ds="http://schemas.openxmlformats.org/officeDocument/2006/customXml" ds:itemID="{A35787E1-37E8-F74C-8184-917299557071}">
   <ds:schemaRefs>
     <ds:schemaRef ds:uri="http://schemas.openxmlformats.org/officeDocument/2006/bibliography"/>
   </ds:schemaRefs>

</xml_diff>

<commit_message>
Added pause when out of focus function
</commit_message>
<xml_diff>
--- a/CV_YangZhang.docx
+++ b/CV_YangZhang.docx
@@ -68,6 +68,16 @@
                           <w:p>
                             <w:pPr>
                               <w:rPr>
+                                <w:b/>
+                                <w:sz w:val="20"/>
+                                <w:szCs w:val="20"/>
+                                <w:lang w:val="fr-FR"/>
+                              </w:rPr>
+                            </w:pPr>
+                          </w:p>
+                          <w:p>
+                            <w:pPr>
+                              <w:rPr>
                                 <w:sz w:val="20"/>
                                 <w:szCs w:val="20"/>
                                 <w:lang w:val="fr-FR"/>
@@ -107,32 +117,7 @@
                                 <w:lang w:val="fr-FR"/>
                               </w:rPr>
                             </w:pPr>
-                            <w:r>
-                              <w:rPr>
-                                <w:b/>
-                                <w:sz w:val="20"/>
-                                <w:szCs w:val="20"/>
-                                <w:lang w:val="fr-FR"/>
-                              </w:rPr>
-                              <w:t>Mobile</w:t>
-                            </w:r>
-                            <w:r>
-                              <w:rPr>
-                                <w:sz w:val="20"/>
-                                <w:szCs w:val="20"/>
-                                <w:lang w:val="fr-FR"/>
-                              </w:rPr>
-                              <w:t>: (412)-330-8667</w:t>
-                            </w:r>
-                          </w:p>
-                          <w:p>
-                            <w:pPr>
-                              <w:rPr>
-                                <w:sz w:val="20"/>
-                                <w:szCs w:val="20"/>
-                                <w:lang w:val="fr-FR"/>
-                              </w:rPr>
-                            </w:pPr>
+                            <w:proofErr w:type="spellStart"/>
                             <w:r>
                               <w:rPr>
                                 <w:b/>
@@ -151,6 +136,7 @@
                               </w:rPr>
                               <w:t>page</w:t>
                             </w:r>
+                            <w:proofErr w:type="spellEnd"/>
                             <w:r>
                               <w:rPr>
                                 <w:sz w:val="20"/>
@@ -204,6 +190,16 @@
                     <w:p>
                       <w:pPr>
                         <w:rPr>
+                          <w:b/>
+                          <w:sz w:val="20"/>
+                          <w:szCs w:val="20"/>
+                          <w:lang w:val="fr-FR"/>
+                        </w:rPr>
+                      </w:pPr>
+                    </w:p>
+                    <w:p>
+                      <w:pPr>
+                        <w:rPr>
                           <w:sz w:val="20"/>
                           <w:szCs w:val="20"/>
                           <w:lang w:val="fr-FR"/>
@@ -243,32 +239,7 @@
                           <w:lang w:val="fr-FR"/>
                         </w:rPr>
                       </w:pPr>
-                      <w:r>
-                        <w:rPr>
-                          <w:b/>
-                          <w:sz w:val="20"/>
-                          <w:szCs w:val="20"/>
-                          <w:lang w:val="fr-FR"/>
-                        </w:rPr>
-                        <w:t>Mobile</w:t>
-                      </w:r>
-                      <w:r>
-                        <w:rPr>
-                          <w:sz w:val="20"/>
-                          <w:szCs w:val="20"/>
-                          <w:lang w:val="fr-FR"/>
-                        </w:rPr>
-                        <w:t>: (412)-330-8667</w:t>
-                      </w:r>
-                    </w:p>
-                    <w:p>
-                      <w:pPr>
-                        <w:rPr>
-                          <w:sz w:val="20"/>
-                          <w:szCs w:val="20"/>
-                          <w:lang w:val="fr-FR"/>
-                        </w:rPr>
-                      </w:pPr>
+                      <w:proofErr w:type="spellStart"/>
                       <w:r>
                         <w:rPr>
                           <w:b/>
@@ -287,6 +258,7 @@
                         </w:rPr>
                         <w:t>page</w:t>
                       </w:r>
+                      <w:proofErr w:type="spellEnd"/>
                       <w:r>
                         <w:rPr>
                           <w:sz w:val="20"/>
@@ -465,49 +437,22 @@
           <w:sz w:val="20"/>
           <w:szCs w:val="20"/>
         </w:rPr>
-        <w:t>C</w:t>
-      </w:r>
-      <w:r>
-        <w:rPr>
-          <w:sz w:val="20"/>
-          <w:szCs w:val="20"/>
-        </w:rPr>
-        <w:t>ombining</w:t>
-      </w:r>
-      <w:r>
-        <w:rPr>
-          <w:sz w:val="20"/>
-          <w:szCs w:val="20"/>
-        </w:rPr>
-        <w:t xml:space="preserve"> se</w:t>
-      </w:r>
-      <w:r>
-        <w:rPr>
-          <w:sz w:val="20"/>
-          <w:szCs w:val="20"/>
-        </w:rPr>
-        <w:softHyphen/>
-      </w:r>
-      <w:r>
-        <w:rPr>
-          <w:sz w:val="20"/>
-          <w:szCs w:val="20"/>
-        </w:rPr>
-        <w:softHyphen/>
-      </w:r>
-      <w:r>
-        <w:rPr>
-          <w:sz w:val="20"/>
-          <w:szCs w:val="20"/>
-        </w:rPr>
-        <w:t>nsing technologies</w:t>
-      </w:r>
-      <w:r>
-        <w:rPr>
-          <w:sz w:val="20"/>
-          <w:szCs w:val="20"/>
-        </w:rPr>
-        <w:t xml:space="preserve"> and machine learning</w:t>
+        <w:t xml:space="preserve">I </w:t>
+      </w:r>
+      <w:r>
+        <w:rPr>
+          <w:sz w:val="20"/>
+          <w:szCs w:val="20"/>
+        </w:rPr>
+        <w:t xml:space="preserve">build </w:t>
+      </w:r>
+      <w:proofErr w:type="gramStart"/>
+      <w:r>
+        <w:rPr>
+          <w:sz w:val="20"/>
+          <w:szCs w:val="20"/>
+        </w:rPr>
+        <w:t>interfaces</w:t>
       </w:r>
       <w:r>
         <w:rPr>
@@ -521,21 +466,15 @@
           <w:sz w:val="20"/>
           <w:szCs w:val="20"/>
         </w:rPr>
-        <w:t>to</w:t>
-      </w:r>
-      <w:r>
-        <w:rPr>
-          <w:sz w:val="20"/>
-          <w:szCs w:val="20"/>
-        </w:rPr>
-        <w:t xml:space="preserve"> make interfaces more fluid and expressive</w:t>
-      </w:r>
-      <w:r>
-        <w:rPr>
-          <w:sz w:val="20"/>
-          <w:szCs w:val="20"/>
-        </w:rPr>
-        <w:t>, including</w:t>
+        <w:t>which bridge the gaps between computing resources</w:t>
+      </w:r>
+      <w:proofErr w:type="gramEnd"/>
+      <w:r>
+        <w:rPr>
+          <w:sz w:val="20"/>
+          <w:szCs w:val="20"/>
+        </w:rPr>
+        <w:t xml:space="preserve"> and people's daily lives in a natural and efficient way.</w:t>
       </w:r>
       <w:r>
         <w:rPr>
@@ -549,98 +488,23 @@
           <w:sz w:val="20"/>
           <w:szCs w:val="20"/>
         </w:rPr>
-        <w:t>t</w:t>
-      </w:r>
-      <w:r>
-        <w:rPr>
-          <w:sz w:val="20"/>
-          <w:szCs w:val="20"/>
-        </w:rPr>
-        <w:t xml:space="preserve">angible interfaces, </w:t>
-      </w:r>
-      <w:r>
-        <w:rPr>
-          <w:sz w:val="20"/>
-          <w:szCs w:val="20"/>
-        </w:rPr>
-        <w:t>w</w:t>
-      </w:r>
-      <w:r>
-        <w:rPr>
-          <w:sz w:val="20"/>
-          <w:szCs w:val="20"/>
-        </w:rPr>
-        <w:t xml:space="preserve">earable </w:t>
-      </w:r>
-      <w:r>
-        <w:rPr>
-          <w:sz w:val="20"/>
-          <w:szCs w:val="20"/>
-        </w:rPr>
-        <w:t>technology</w:t>
-      </w:r>
-      <w:r>
-        <w:rPr>
-          <w:sz w:val="20"/>
-          <w:szCs w:val="20"/>
-        </w:rPr>
-        <w:t>,</w:t>
-      </w:r>
-      <w:r>
-        <w:rPr>
-          <w:sz w:val="20"/>
-          <w:szCs w:val="20"/>
-        </w:rPr>
-        <w:t xml:space="preserve"> </w:t>
-      </w:r>
-      <w:r>
-        <w:rPr>
-          <w:sz w:val="20"/>
-          <w:szCs w:val="20"/>
-        </w:rPr>
-        <w:t>u</w:t>
-      </w:r>
-      <w:r>
-        <w:rPr>
-          <w:sz w:val="20"/>
-          <w:szCs w:val="20"/>
-        </w:rPr>
-        <w:t>biquitous computing, and</w:t>
-      </w:r>
-      <w:r>
-        <w:rPr>
-          <w:sz w:val="20"/>
-          <w:szCs w:val="20"/>
-        </w:rPr>
-        <w:t xml:space="preserve"> </w:t>
-      </w:r>
-      <w:r>
-        <w:rPr>
-          <w:sz w:val="20"/>
-          <w:szCs w:val="20"/>
-        </w:rPr>
-        <w:t>sensing</w:t>
-      </w:r>
-      <w:r>
-        <w:rPr>
-          <w:sz w:val="20"/>
-          <w:szCs w:val="20"/>
-        </w:rPr>
-        <w:t xml:space="preserve"> technolog</w:t>
-      </w:r>
-      <w:r>
-        <w:rPr>
-          <w:sz w:val="20"/>
-          <w:szCs w:val="20"/>
-        </w:rPr>
-        <w:t>y</w:t>
-      </w:r>
-      <w:r>
-        <w:rPr>
-          <w:sz w:val="20"/>
-          <w:szCs w:val="20"/>
-        </w:rPr>
-        <w:t>.</w:t>
+        <w:t xml:space="preserve">My research interests fall into the research fields of sensing technology, </w:t>
+      </w:r>
+      <w:proofErr w:type="spellStart"/>
+      <w:r>
+        <w:rPr>
+          <w:sz w:val="20"/>
+          <w:szCs w:val="20"/>
+        </w:rPr>
+        <w:t>wearables</w:t>
+      </w:r>
+      <w:proofErr w:type="spellEnd"/>
+      <w:r>
+        <w:rPr>
+          <w:sz w:val="20"/>
+          <w:szCs w:val="20"/>
+        </w:rPr>
+        <w:t>, and fabrications.</w:t>
       </w:r>
     </w:p>
     <w:p>
@@ -789,8 +653,6 @@
         </w:rPr>
         <w:t>nd</w:t>
       </w:r>
-      <w:bookmarkStart w:id="0" w:name="_GoBack"/>
-      <w:bookmarkEnd w:id="0"/>
       <w:r>
         <w:rPr>
           <w:sz w:val="20"/>
@@ -1074,6 +936,7 @@
           <w:szCs w:val="20"/>
         </w:rPr>
       </w:pPr>
+      <w:proofErr w:type="spellStart"/>
       <w:r>
         <w:rPr>
           <w:b/>
@@ -1081,7 +944,17 @@
           <w:sz w:val="20"/>
           <w:szCs w:val="20"/>
         </w:rPr>
-        <w:t>Beihang University</w:t>
+        <w:t>Beihang</w:t>
+      </w:r>
+      <w:proofErr w:type="spellEnd"/>
+      <w:r>
+        <w:rPr>
+          <w:b/>
+          <w:bCs/>
+          <w:sz w:val="20"/>
+          <w:szCs w:val="20"/>
+        </w:rPr>
+        <w:t xml:space="preserve"> University</w:t>
       </w:r>
       <w:r>
         <w:rPr>
@@ -1311,21 +1184,7 @@
           <w:sz w:val="20"/>
           <w:szCs w:val="20"/>
         </w:rPr>
-        <w:t xml:space="preserve">Best </w:t>
-      </w:r>
-      <w:r>
-        <w:rPr>
-          <w:sz w:val="20"/>
-          <w:szCs w:val="20"/>
-        </w:rPr>
-        <w:t>Talk</w:t>
-      </w:r>
-      <w:r>
-        <w:rPr>
-          <w:sz w:val="20"/>
-          <w:szCs w:val="20"/>
-        </w:rPr>
-        <w:t xml:space="preserve"> </w:t>
+        <w:t xml:space="preserve">Best Talk </w:t>
       </w:r>
       <w:r>
         <w:rPr>
@@ -1566,17 +1425,18 @@
         <w:rPr>
           <w:b/>
           <w:i/>
-          <w:sz w:val="20"/>
-          <w:szCs w:val="20"/>
-        </w:rPr>
-      </w:pPr>
-      <w:r>
-        <w:rPr>
-          <w:b/>
-          <w:sz w:val="20"/>
-          <w:szCs w:val="20"/>
-        </w:rPr>
-        <w:t>UIST 2016</w:t>
+          <w:color w:val="000000" w:themeColor="text1"/>
+          <w:sz w:val="20"/>
+          <w:szCs w:val="20"/>
+        </w:rPr>
+      </w:pPr>
+      <w:r>
+        <w:rPr>
+          <w:b/>
+          <w:sz w:val="20"/>
+          <w:szCs w:val="20"/>
+        </w:rPr>
+        <w:t>CHI 2017</w:t>
       </w:r>
       <w:r>
         <w:rPr>
@@ -1591,21 +1451,49 @@
           <w:sz w:val="20"/>
           <w:szCs w:val="20"/>
         </w:rPr>
-        <w:t>(the 29</w:t>
-      </w:r>
-      <w:r>
-        <w:rPr>
-          <w:sz w:val="20"/>
-          <w:szCs w:val="20"/>
-        </w:rPr>
-        <w:t>th annual ACM Symposium on User Interface Software and Technology)</w:t>
-      </w:r>
-      <w:r>
-        <w:rPr>
-          <w:sz w:val="20"/>
-          <w:szCs w:val="20"/>
-        </w:rPr>
-        <w:t xml:space="preserve">     </w:t>
+        <w:t>(</w:t>
+      </w:r>
+      <w:r>
+        <w:rPr>
+          <w:sz w:val="20"/>
+          <w:szCs w:val="20"/>
+        </w:rPr>
+        <w:t xml:space="preserve">To appear at </w:t>
+      </w:r>
+      <w:r>
+        <w:rPr>
+          <w:sz w:val="20"/>
+          <w:szCs w:val="20"/>
+        </w:rPr>
+        <w:t>the 35</w:t>
+      </w:r>
+      <w:r>
+        <w:rPr>
+          <w:sz w:val="20"/>
+          <w:szCs w:val="20"/>
+        </w:rPr>
+        <w:t>th</w:t>
+      </w:r>
+      <w:r>
+        <w:rPr>
+          <w:sz w:val="20"/>
+          <w:szCs w:val="20"/>
+        </w:rPr>
+        <w:t xml:space="preserve"> Annual ACM Conference on Human Factors in Computing Systems</w:t>
+      </w:r>
+      <w:r>
+        <w:rPr>
+          <w:sz w:val="20"/>
+          <w:szCs w:val="20"/>
+        </w:rPr>
+        <w:t>)</w:t>
+      </w:r>
+      <w:r>
+        <w:rPr>
+          <w:sz w:val="20"/>
+          <w:szCs w:val="20"/>
+        </w:rPr>
+        <w:tab/>
       </w:r>
     </w:p>
     <w:p>
@@ -1635,14 +1523,44 @@
           <w:sz w:val="20"/>
           <w:szCs w:val="20"/>
         </w:rPr>
-        <w:t>, Xiao, R.</w:t>
-      </w:r>
-      <w:r>
-        <w:rPr>
-          <w:sz w:val="20"/>
-          <w:szCs w:val="20"/>
-        </w:rPr>
-        <w:t xml:space="preserve"> and </w:t>
+        <w:t>,</w:t>
+      </w:r>
+      <w:r>
+        <w:rPr>
+          <w:sz w:val="20"/>
+          <w:szCs w:val="20"/>
+        </w:rPr>
+        <w:t xml:space="preserve"> </w:t>
+      </w:r>
+      <w:proofErr w:type="spellStart"/>
+      <w:r>
+        <w:rPr>
+          <w:sz w:val="20"/>
+          <w:szCs w:val="20"/>
+        </w:rPr>
+        <w:t>Laput</w:t>
+      </w:r>
+      <w:proofErr w:type="spellEnd"/>
+      <w:r>
+        <w:rPr>
+          <w:sz w:val="20"/>
+          <w:szCs w:val="20"/>
+        </w:rPr>
+        <w:t>, G.,</w:t>
+      </w:r>
+      <w:r>
+        <w:rPr>
+          <w:sz w:val="20"/>
+          <w:szCs w:val="20"/>
+        </w:rPr>
+        <w:t xml:space="preserve"> </w:t>
+      </w:r>
+      <w:r>
+        <w:rPr>
+          <w:sz w:val="20"/>
+          <w:szCs w:val="20"/>
+        </w:rPr>
+        <w:t xml:space="preserve">and </w:t>
       </w:r>
       <w:r>
         <w:rPr>
@@ -1658,12 +1576,35 @@
         </w:rPr>
         <w:t>. “</w:t>
       </w:r>
-      <w:r>
-        <w:rPr>
-          <w:sz w:val="20"/>
-          <w:szCs w:val="20"/>
-        </w:rPr>
-        <w:t>Advancing Hand Gesture Recognition with High Resolution Electrical Impedance Tomography</w:t>
+      <w:proofErr w:type="spellStart"/>
+      <w:r>
+        <w:rPr>
+          <w:sz w:val="20"/>
+          <w:szCs w:val="20"/>
+        </w:rPr>
+        <w:t>Electrick</w:t>
+      </w:r>
+      <w:proofErr w:type="spellEnd"/>
+      <w:r>
+        <w:rPr>
+          <w:sz w:val="20"/>
+          <w:szCs w:val="20"/>
+        </w:rPr>
+        <w:t>: Low-Cost Touch Sensing for Large, Irreg</w:t>
+      </w:r>
+      <w:r>
+        <w:rPr>
+          <w:sz w:val="20"/>
+          <w:szCs w:val="20"/>
+        </w:rPr>
+        <w:t>ular and Rapidly-Prototyped Ob</w:t>
+      </w:r>
+      <w:r>
+        <w:rPr>
+          <w:sz w:val="20"/>
+          <w:szCs w:val="20"/>
+        </w:rPr>
+        <w:t>jects</w:t>
       </w:r>
       <w:r>
         <w:rPr>
@@ -1684,34 +1625,33 @@
           <w:sz w:val="20"/>
           <w:szCs w:val="20"/>
         </w:rPr>
-        <w:t>Tokyo</w:t>
-      </w:r>
-      <w:r>
-        <w:rPr>
-          <w:sz w:val="20"/>
-          <w:szCs w:val="20"/>
-        </w:rPr>
-        <w:t>,</w:t>
-      </w:r>
-      <w:r>
-        <w:rPr>
-          <w:sz w:val="20"/>
-          <w:szCs w:val="20"/>
-        </w:rPr>
-        <w:t xml:space="preserve"> </w:t>
-      </w:r>
-      <w:r>
-        <w:rPr>
-          <w:sz w:val="20"/>
-          <w:szCs w:val="20"/>
-        </w:rPr>
-        <w:t>Japan</w:t>
-      </w:r>
-    </w:p>
-    <w:p>
-      <w:pPr>
-        <w:rPr>
-          <w:b/>
+        <w:t>Denver</w:t>
+      </w:r>
+      <w:r>
+        <w:rPr>
+          <w:sz w:val="20"/>
+          <w:szCs w:val="20"/>
+        </w:rPr>
+        <w:t xml:space="preserve">, </w:t>
+      </w:r>
+      <w:r>
+        <w:rPr>
+          <w:sz w:val="20"/>
+          <w:szCs w:val="20"/>
+        </w:rPr>
+        <w:t>CO</w:t>
+      </w:r>
+      <w:r>
+        <w:rPr>
+          <w:sz w:val="20"/>
+          <w:szCs w:val="20"/>
+        </w:rPr>
+        <w:t>, USA</w:t>
+      </w:r>
+    </w:p>
+    <w:p>
+      <w:pPr>
+        <w:rPr>
           <w:sz w:val="10"/>
           <w:szCs w:val="10"/>
         </w:rPr>
@@ -1722,6 +1662,449 @@
         <w:rPr>
           <w:b/>
           <w:i/>
+          <w:color w:val="000000" w:themeColor="text1"/>
+          <w:sz w:val="20"/>
+          <w:szCs w:val="20"/>
+        </w:rPr>
+      </w:pPr>
+      <w:r>
+        <w:rPr>
+          <w:b/>
+          <w:sz w:val="20"/>
+          <w:szCs w:val="20"/>
+        </w:rPr>
+        <w:t>CHI 2017</w:t>
+      </w:r>
+      <w:r>
+        <w:rPr>
+          <w:b/>
+          <w:sz w:val="20"/>
+          <w:szCs w:val="20"/>
+        </w:rPr>
+        <w:t xml:space="preserve"> </w:t>
+      </w:r>
+      <w:r>
+        <w:rPr>
+          <w:sz w:val="20"/>
+          <w:szCs w:val="20"/>
+        </w:rPr>
+        <w:t>(</w:t>
+      </w:r>
+      <w:r>
+        <w:rPr>
+          <w:sz w:val="20"/>
+          <w:szCs w:val="20"/>
+        </w:rPr>
+        <w:t xml:space="preserve">To appear at </w:t>
+      </w:r>
+      <w:r>
+        <w:rPr>
+          <w:sz w:val="20"/>
+          <w:szCs w:val="20"/>
+        </w:rPr>
+        <w:t>the 35th</w:t>
+      </w:r>
+      <w:r>
+        <w:rPr>
+          <w:sz w:val="20"/>
+          <w:szCs w:val="20"/>
+        </w:rPr>
+        <w:t xml:space="preserve"> Annual ACM Conference on Human Factors in Computing Systems</w:t>
+      </w:r>
+      <w:r>
+        <w:rPr>
+          <w:sz w:val="20"/>
+          <w:szCs w:val="20"/>
+        </w:rPr>
+        <w:t>)</w:t>
+      </w:r>
+      <w:r>
+        <w:rPr>
+          <w:sz w:val="20"/>
+          <w:szCs w:val="20"/>
+        </w:rPr>
+        <w:tab/>
+      </w:r>
+    </w:p>
+    <w:p>
+      <w:pPr>
+        <w:rPr>
+          <w:sz w:val="20"/>
+          <w:szCs w:val="20"/>
+        </w:rPr>
+      </w:pPr>
+      <w:proofErr w:type="spellStart"/>
+      <w:r>
+        <w:rPr>
+          <w:sz w:val="20"/>
+          <w:szCs w:val="20"/>
+        </w:rPr>
+        <w:t>Laput</w:t>
+      </w:r>
+      <w:proofErr w:type="spellEnd"/>
+      <w:r>
+        <w:rPr>
+          <w:sz w:val="20"/>
+          <w:szCs w:val="20"/>
+        </w:rPr>
+        <w:t>, G.,</w:t>
+      </w:r>
+      <w:r>
+        <w:rPr>
+          <w:b/>
+          <w:sz w:val="20"/>
+          <w:szCs w:val="20"/>
+        </w:rPr>
+        <w:t xml:space="preserve"> Zhang, Y</w:t>
+      </w:r>
+      <w:r>
+        <w:rPr>
+          <w:sz w:val="20"/>
+          <w:szCs w:val="20"/>
+        </w:rPr>
+        <w:t>.,</w:t>
+      </w:r>
+      <w:r>
+        <w:rPr>
+          <w:sz w:val="20"/>
+          <w:szCs w:val="20"/>
+        </w:rPr>
+        <w:t xml:space="preserve"> and</w:t>
+      </w:r>
+      <w:r>
+        <w:rPr>
+          <w:b/>
+          <w:sz w:val="20"/>
+          <w:szCs w:val="20"/>
+        </w:rPr>
+        <w:t xml:space="preserve"> </w:t>
+      </w:r>
+      <w:r>
+        <w:rPr>
+          <w:sz w:val="20"/>
+          <w:szCs w:val="20"/>
+        </w:rPr>
+        <w:t>Harrison, C.</w:t>
+      </w:r>
+      <w:r>
+        <w:rPr>
+          <w:b/>
+          <w:sz w:val="20"/>
+          <w:szCs w:val="20"/>
+        </w:rPr>
+        <w:t xml:space="preserve"> </w:t>
+      </w:r>
+      <w:r>
+        <w:rPr>
+          <w:sz w:val="20"/>
+          <w:szCs w:val="20"/>
+        </w:rPr>
+        <w:t>“</w:t>
+      </w:r>
+      <w:r>
+        <w:rPr>
+          <w:sz w:val="20"/>
+          <w:szCs w:val="20"/>
+        </w:rPr>
+        <w:t>Synthetic Sensors: Exploring the Versatility, Accuracy,</w:t>
+      </w:r>
+      <w:r>
+        <w:rPr>
+          <w:sz w:val="20"/>
+          <w:szCs w:val="20"/>
+        </w:rPr>
+        <w:t xml:space="preserve"> and Functional Utility of Gen</w:t>
+      </w:r>
+      <w:r>
+        <w:rPr>
+          <w:sz w:val="20"/>
+          <w:szCs w:val="20"/>
+        </w:rPr>
+        <w:t>eral-Purpose Sensing</w:t>
+      </w:r>
+      <w:r>
+        <w:rPr>
+          <w:sz w:val="20"/>
+          <w:szCs w:val="20"/>
+        </w:rPr>
+        <w:t>”</w:t>
+      </w:r>
+      <w:r>
+        <w:rPr>
+          <w:sz w:val="20"/>
+          <w:szCs w:val="20"/>
+        </w:rPr>
+        <w:t xml:space="preserve">, </w:t>
+      </w:r>
+      <w:r>
+        <w:rPr>
+          <w:sz w:val="20"/>
+          <w:szCs w:val="20"/>
+        </w:rPr>
+        <w:t>Denver</w:t>
+      </w:r>
+      <w:r>
+        <w:rPr>
+          <w:sz w:val="20"/>
+          <w:szCs w:val="20"/>
+        </w:rPr>
+        <w:t>, CO, USA</w:t>
+      </w:r>
+    </w:p>
+    <w:p>
+      <w:pPr>
+        <w:rPr>
+          <w:sz w:val="10"/>
+          <w:szCs w:val="10"/>
+        </w:rPr>
+      </w:pPr>
+    </w:p>
+    <w:p>
+      <w:pPr>
+        <w:rPr>
+          <w:b/>
+          <w:i/>
+          <w:color w:val="000000" w:themeColor="text1"/>
+          <w:sz w:val="20"/>
+          <w:szCs w:val="20"/>
+        </w:rPr>
+      </w:pPr>
+      <w:r>
+        <w:rPr>
+          <w:b/>
+          <w:sz w:val="20"/>
+          <w:szCs w:val="20"/>
+        </w:rPr>
+        <w:t>CHI 2017</w:t>
+      </w:r>
+      <w:r>
+        <w:rPr>
+          <w:b/>
+          <w:sz w:val="20"/>
+          <w:szCs w:val="20"/>
+        </w:rPr>
+        <w:t xml:space="preserve"> </w:t>
+      </w:r>
+      <w:r>
+        <w:rPr>
+          <w:sz w:val="20"/>
+          <w:szCs w:val="20"/>
+        </w:rPr>
+        <w:t>(</w:t>
+      </w:r>
+      <w:r>
+        <w:rPr>
+          <w:sz w:val="20"/>
+          <w:szCs w:val="20"/>
+        </w:rPr>
+        <w:t xml:space="preserve">To appear at </w:t>
+      </w:r>
+      <w:r>
+        <w:rPr>
+          <w:sz w:val="20"/>
+          <w:szCs w:val="20"/>
+        </w:rPr>
+        <w:t>the 35th</w:t>
+      </w:r>
+      <w:r>
+        <w:rPr>
+          <w:sz w:val="20"/>
+          <w:szCs w:val="20"/>
+        </w:rPr>
+        <w:t xml:space="preserve"> Annual ACM Conference on Human Factors in Computing Systems</w:t>
+      </w:r>
+      <w:r>
+        <w:rPr>
+          <w:sz w:val="20"/>
+          <w:szCs w:val="20"/>
+        </w:rPr>
+        <w:t>)</w:t>
+      </w:r>
+      <w:r>
+        <w:rPr>
+          <w:sz w:val="20"/>
+          <w:szCs w:val="20"/>
+        </w:rPr>
+        <w:tab/>
+      </w:r>
+    </w:p>
+    <w:p>
+      <w:pPr>
+        <w:rPr>
+          <w:sz w:val="20"/>
+          <w:szCs w:val="20"/>
+        </w:rPr>
+      </w:pPr>
+      <w:r>
+        <w:rPr>
+          <w:sz w:val="20"/>
+          <w:szCs w:val="20"/>
+        </w:rPr>
+        <w:t xml:space="preserve">Xiao, R., </w:t>
+      </w:r>
+      <w:proofErr w:type="spellStart"/>
+      <w:r>
+        <w:rPr>
+          <w:sz w:val="20"/>
+          <w:szCs w:val="20"/>
+        </w:rPr>
+        <w:t>Laput</w:t>
+      </w:r>
+      <w:proofErr w:type="spellEnd"/>
+      <w:r>
+        <w:rPr>
+          <w:sz w:val="20"/>
+          <w:szCs w:val="20"/>
+        </w:rPr>
+        <w:t>, G.,</w:t>
+      </w:r>
+      <w:r>
+        <w:rPr>
+          <w:b/>
+          <w:sz w:val="20"/>
+          <w:szCs w:val="20"/>
+        </w:rPr>
+        <w:t xml:space="preserve"> Zhang, Y</w:t>
+      </w:r>
+      <w:r>
+        <w:rPr>
+          <w:sz w:val="20"/>
+          <w:szCs w:val="20"/>
+        </w:rPr>
+        <w:t xml:space="preserve">., </w:t>
+      </w:r>
+      <w:r>
+        <w:rPr>
+          <w:sz w:val="20"/>
+          <w:szCs w:val="20"/>
+        </w:rPr>
+        <w:t xml:space="preserve">and </w:t>
+      </w:r>
+      <w:r>
+        <w:rPr>
+          <w:sz w:val="20"/>
+          <w:szCs w:val="20"/>
+        </w:rPr>
+        <w:t>Harrison, C.</w:t>
+      </w:r>
+      <w:r>
+        <w:rPr>
+          <w:b/>
+          <w:sz w:val="20"/>
+          <w:szCs w:val="20"/>
+        </w:rPr>
+        <w:t xml:space="preserve"> </w:t>
+      </w:r>
+      <w:r>
+        <w:rPr>
+          <w:sz w:val="20"/>
+          <w:szCs w:val="20"/>
+        </w:rPr>
+        <w:t>“</w:t>
+      </w:r>
+      <w:r>
+        <w:rPr>
+          <w:sz w:val="20"/>
+          <w:szCs w:val="20"/>
+        </w:rPr>
+        <w:t>D</w:t>
+      </w:r>
+      <w:r>
+        <w:rPr>
+          <w:sz w:val="20"/>
+          <w:szCs w:val="20"/>
+        </w:rPr>
+        <w:t xml:space="preserve">eus EM </w:t>
+      </w:r>
+      <w:proofErr w:type="spellStart"/>
+      <w:r>
+        <w:rPr>
+          <w:sz w:val="20"/>
+          <w:szCs w:val="20"/>
+        </w:rPr>
+        <w:t>Machina</w:t>
+      </w:r>
+      <w:proofErr w:type="spellEnd"/>
+      <w:r>
+        <w:rPr>
+          <w:sz w:val="20"/>
+          <w:szCs w:val="20"/>
+        </w:rPr>
+        <w:t>: On-Touch Contextual Fun</w:t>
+      </w:r>
+      <w:r>
+        <w:rPr>
+          <w:sz w:val="20"/>
+          <w:szCs w:val="20"/>
+        </w:rPr>
+        <w:t xml:space="preserve">ctionality for Smart </w:t>
+      </w:r>
+      <w:proofErr w:type="spellStart"/>
+      <w:r>
+        <w:rPr>
+          <w:sz w:val="20"/>
+          <w:szCs w:val="20"/>
+        </w:rPr>
+        <w:t>IoT</w:t>
+      </w:r>
+      <w:proofErr w:type="spellEnd"/>
+      <w:r>
+        <w:rPr>
+          <w:sz w:val="20"/>
+          <w:szCs w:val="20"/>
+        </w:rPr>
+        <w:t xml:space="preserve"> Appli</w:t>
+      </w:r>
+      <w:r>
+        <w:rPr>
+          <w:sz w:val="20"/>
+          <w:szCs w:val="20"/>
+        </w:rPr>
+        <w:t>ances</w:t>
+      </w:r>
+      <w:r>
+        <w:rPr>
+          <w:sz w:val="20"/>
+          <w:szCs w:val="20"/>
+        </w:rPr>
+        <w:t>”</w:t>
+      </w:r>
+      <w:r>
+        <w:rPr>
+          <w:sz w:val="20"/>
+          <w:szCs w:val="20"/>
+        </w:rPr>
+        <w:t xml:space="preserve">, </w:t>
+      </w:r>
+      <w:r>
+        <w:rPr>
+          <w:sz w:val="20"/>
+          <w:szCs w:val="20"/>
+        </w:rPr>
+        <w:t>Denver</w:t>
+      </w:r>
+      <w:r>
+        <w:rPr>
+          <w:sz w:val="20"/>
+          <w:szCs w:val="20"/>
+        </w:rPr>
+        <w:t>, CO, USA</w:t>
+      </w:r>
+    </w:p>
+    <w:p>
+      <w:pPr>
+        <w:rPr>
+          <w:b/>
+          <w:sz w:val="10"/>
+          <w:szCs w:val="10"/>
+        </w:rPr>
+      </w:pPr>
+    </w:p>
+    <w:p>
+      <w:pPr>
+        <w:rPr>
+          <w:b/>
+          <w:i/>
           <w:sz w:val="20"/>
           <w:szCs w:val="20"/>
         </w:rPr>
@@ -1773,20 +2156,112 @@
       </w:pPr>
       <w:r>
         <w:rPr>
-          <w:sz w:val="20"/>
-          <w:szCs w:val="20"/>
-        </w:rPr>
-        <w:t>Zhou, J</w:t>
-      </w:r>
-      <w:r>
-        <w:rPr>
-          <w:sz w:val="20"/>
-          <w:szCs w:val="20"/>
-        </w:rPr>
-        <w:t>.,</w:t>
-      </w:r>
-      <w:r>
-        <w:rPr>
+          <w:b/>
+          <w:sz w:val="20"/>
+          <w:szCs w:val="20"/>
+        </w:rPr>
+        <w:t>Zhang, Y</w:t>
+      </w:r>
+      <w:r>
+        <w:rPr>
+          <w:sz w:val="20"/>
+          <w:szCs w:val="20"/>
+        </w:rPr>
+        <w:t>.</w:t>
+      </w:r>
+      <w:r>
+        <w:rPr>
+          <w:sz w:val="20"/>
+          <w:szCs w:val="20"/>
+        </w:rPr>
+        <w:t>, Xiao, R.</w:t>
+      </w:r>
+      <w:r>
+        <w:rPr>
+          <w:sz w:val="20"/>
+          <w:szCs w:val="20"/>
+        </w:rPr>
+        <w:t xml:space="preserve"> and </w:t>
+      </w:r>
+      <w:r>
+        <w:rPr>
+          <w:sz w:val="20"/>
+          <w:szCs w:val="20"/>
+        </w:rPr>
+        <w:t>Harrison, C</w:t>
+      </w:r>
+      <w:r>
+        <w:rPr>
+          <w:sz w:val="20"/>
+          <w:szCs w:val="20"/>
+        </w:rPr>
+        <w:t>. “</w:t>
+      </w:r>
+      <w:r>
+        <w:rPr>
+          <w:sz w:val="20"/>
+          <w:szCs w:val="20"/>
+        </w:rPr>
+        <w:t>Advancing Hand Gesture Recognition with High Resolution Electrical Impedance Tomography</w:t>
+      </w:r>
+      <w:r>
+        <w:rPr>
+          <w:sz w:val="20"/>
+          <w:szCs w:val="20"/>
+        </w:rPr>
+        <w:t>”</w:t>
+      </w:r>
+      <w:r>
+        <w:rPr>
+          <w:sz w:val="20"/>
+          <w:szCs w:val="20"/>
+        </w:rPr>
+        <w:t>, Tokyo</w:t>
+      </w:r>
+      <w:r>
+        <w:rPr>
+          <w:sz w:val="20"/>
+          <w:szCs w:val="20"/>
+        </w:rPr>
+        <w:t>,</w:t>
+      </w:r>
+      <w:r>
+        <w:rPr>
+          <w:sz w:val="20"/>
+          <w:szCs w:val="20"/>
+        </w:rPr>
+        <w:t xml:space="preserve"> Japan</w:t>
+      </w:r>
+    </w:p>
+    <w:p>
+      <w:pPr>
+        <w:rPr>
+          <w:b/>
+          <w:sz w:val="10"/>
+          <w:szCs w:val="10"/>
+        </w:rPr>
+      </w:pPr>
+    </w:p>
+    <w:p>
+      <w:pPr>
+        <w:rPr>
+          <w:b/>
+          <w:i/>
+          <w:sz w:val="20"/>
+          <w:szCs w:val="20"/>
+        </w:rPr>
+      </w:pPr>
+      <w:r>
+        <w:rPr>
+          <w:b/>
+          <w:sz w:val="20"/>
+          <w:szCs w:val="20"/>
+        </w:rPr>
+        <w:t>UIST 2016</w:t>
+      </w:r>
+      <w:r>
+        <w:rPr>
+          <w:b/>
           <w:sz w:val="20"/>
           <w:szCs w:val="20"/>
         </w:rPr>
@@ -1794,19 +2269,54 @@
       </w:r>
       <w:r>
         <w:rPr>
-          <w:b/>
-          <w:sz w:val="20"/>
-          <w:szCs w:val="20"/>
-        </w:rPr>
-        <w:t>Zhang, Y</w:t>
-      </w:r>
-      <w:r>
-        <w:rPr>
-          <w:b/>
-          <w:sz w:val="20"/>
-          <w:szCs w:val="20"/>
-        </w:rPr>
-        <w:t>.</w:t>
+          <w:sz w:val="20"/>
+          <w:szCs w:val="20"/>
+        </w:rPr>
+        <w:t>(the 29</w:t>
+      </w:r>
+      <w:r>
+        <w:rPr>
+          <w:sz w:val="20"/>
+          <w:szCs w:val="20"/>
+        </w:rPr>
+        <w:t>th annual ACM Symposium on User Interface Software and Technology)</w:t>
+      </w:r>
+      <w:r>
+        <w:rPr>
+          <w:sz w:val="20"/>
+          <w:szCs w:val="20"/>
+        </w:rPr>
+        <w:t xml:space="preserve">     </w:t>
+      </w:r>
+    </w:p>
+    <w:p>
+      <w:pPr>
+        <w:rPr>
+          <w:sz w:val="20"/>
+          <w:szCs w:val="20"/>
+        </w:rPr>
+      </w:pPr>
+      <w:r>
+        <w:rPr>
+          <w:sz w:val="20"/>
+          <w:szCs w:val="20"/>
+        </w:rPr>
+        <w:t>Zhou, J.,</w:t>
+      </w:r>
+      <w:r>
+        <w:rPr>
+          <w:sz w:val="20"/>
+          <w:szCs w:val="20"/>
+        </w:rPr>
+        <w:t xml:space="preserve"> </w:t>
+      </w:r>
+      <w:r>
+        <w:rPr>
+          <w:b/>
+          <w:sz w:val="20"/>
+          <w:szCs w:val="20"/>
+        </w:rPr>
+        <w:t>Zhang, Y.</w:t>
       </w:r>
       <w:r>
         <w:rPr>
@@ -1822,12 +2332,21 @@
         </w:rPr>
         <w:t xml:space="preserve"> </w:t>
       </w:r>
-      <w:r>
-        <w:rPr>
-          <w:sz w:val="20"/>
-          <w:szCs w:val="20"/>
-        </w:rPr>
-        <w:t xml:space="preserve">Laput, G. </w:t>
+      <w:proofErr w:type="spellStart"/>
+      <w:r>
+        <w:rPr>
+          <w:sz w:val="20"/>
+          <w:szCs w:val="20"/>
+        </w:rPr>
+        <w:t>Laput</w:t>
+      </w:r>
+      <w:proofErr w:type="spellEnd"/>
+      <w:r>
+        <w:rPr>
+          <w:sz w:val="20"/>
+          <w:szCs w:val="20"/>
+        </w:rPr>
+        <w:t xml:space="preserve">, G. </w:t>
       </w:r>
       <w:r>
         <w:rPr>
@@ -1850,12 +2369,37 @@
         </w:rPr>
         <w:t>. “</w:t>
       </w:r>
-      <w:r>
-        <w:rPr>
-          <w:sz w:val="20"/>
-          <w:szCs w:val="20"/>
-        </w:rPr>
-        <w:t>AuraSense: Enabling Expressive Around-Smartwatch Interactions with Electric Field Sensing</w:t>
+      <w:proofErr w:type="spellStart"/>
+      <w:r>
+        <w:rPr>
+          <w:sz w:val="20"/>
+          <w:szCs w:val="20"/>
+        </w:rPr>
+        <w:t>AuraSense</w:t>
+      </w:r>
+      <w:proofErr w:type="spellEnd"/>
+      <w:r>
+        <w:rPr>
+          <w:sz w:val="20"/>
+          <w:szCs w:val="20"/>
+        </w:rPr>
+        <w:t>: Enabling Expressive Around-</w:t>
+      </w:r>
+      <w:proofErr w:type="spellStart"/>
+      <w:r>
+        <w:rPr>
+          <w:sz w:val="20"/>
+          <w:szCs w:val="20"/>
+        </w:rPr>
+        <w:t>Smartwatch</w:t>
+      </w:r>
+      <w:proofErr w:type="spellEnd"/>
+      <w:r>
+        <w:rPr>
+          <w:sz w:val="20"/>
+          <w:szCs w:val="20"/>
+        </w:rPr>
+        <w:t xml:space="preserve"> Interactions with Electric Field Sensing</w:t>
       </w:r>
       <w:r>
         <w:rPr>
@@ -1996,21 +2540,53 @@
           <w:sz w:val="20"/>
           <w:szCs w:val="20"/>
         </w:rPr>
-        <w:t>Zhang, Y</w:t>
-      </w:r>
-      <w:r>
-        <w:rPr>
-          <w:sz w:val="20"/>
-          <w:szCs w:val="20"/>
-        </w:rPr>
-        <w:t xml:space="preserve">. </w:t>
-      </w:r>
-      <w:r>
-        <w:rPr>
-          <w:sz w:val="20"/>
-          <w:szCs w:val="20"/>
-        </w:rPr>
-        <w:t xml:space="preserve">Zhou, J., Laput, G. </w:t>
+        <w:t xml:space="preserve">Zhang, </w:t>
+      </w:r>
+      <w:r>
+        <w:rPr>
+          <w:b/>
+          <w:sz w:val="20"/>
+          <w:szCs w:val="20"/>
+        </w:rPr>
+        <w:t>Y.</w:t>
+      </w:r>
+      <w:r>
+        <w:rPr>
+          <w:b/>
+          <w:sz w:val="20"/>
+          <w:szCs w:val="20"/>
+        </w:rPr>
+        <w:t>,</w:t>
+      </w:r>
+      <w:r>
+        <w:rPr>
+          <w:sz w:val="20"/>
+          <w:szCs w:val="20"/>
+        </w:rPr>
+        <w:t xml:space="preserve"> </w:t>
+      </w:r>
+      <w:r>
+        <w:rPr>
+          <w:sz w:val="20"/>
+          <w:szCs w:val="20"/>
+        </w:rPr>
+        <w:t xml:space="preserve">Zhou, J., </w:t>
+      </w:r>
+      <w:proofErr w:type="spellStart"/>
+      <w:r>
+        <w:rPr>
+          <w:sz w:val="20"/>
+          <w:szCs w:val="20"/>
+        </w:rPr>
+        <w:t>Laput</w:t>
+      </w:r>
+      <w:proofErr w:type="spellEnd"/>
+      <w:r>
+        <w:rPr>
+          <w:sz w:val="20"/>
+          <w:szCs w:val="20"/>
+        </w:rPr>
+        <w:t xml:space="preserve">, G. </w:t>
       </w:r>
       <w:r>
         <w:rPr>
@@ -2033,12 +2609,21 @@
         </w:rPr>
         <w:t>. “</w:t>
       </w:r>
-      <w:r>
-        <w:rPr>
-          <w:sz w:val="20"/>
-          <w:szCs w:val="20"/>
-        </w:rPr>
-        <w:t>SkinTrack: Using Body as a</w:t>
+      <w:proofErr w:type="spellStart"/>
+      <w:r>
+        <w:rPr>
+          <w:sz w:val="20"/>
+          <w:szCs w:val="20"/>
+        </w:rPr>
+        <w:t>SkinTrack</w:t>
+      </w:r>
+      <w:proofErr w:type="spellEnd"/>
+      <w:r>
+        <w:rPr>
+          <w:sz w:val="20"/>
+          <w:szCs w:val="20"/>
+        </w:rPr>
+        <w:t>: Using Body as a</w:t>
       </w:r>
       <w:r>
         <w:rPr>
@@ -2292,6 +2877,7 @@
         </w:rPr>
         <w:t>User Interface Software and Technology</w:t>
       </w:r>
+      <w:proofErr w:type="gramStart"/>
       <w:r>
         <w:rPr>
           <w:sz w:val="20"/>
@@ -2313,7 +2899,17 @@
           <w:sz w:val="16"/>
           <w:szCs w:val="16"/>
         </w:rPr>
-        <w:t>Best Talk Nomination</w:t>
+        <w:t>Best</w:t>
+      </w:r>
+      <w:proofErr w:type="gramEnd"/>
+      <w:r>
+        <w:rPr>
+          <w:b/>
+          <w:i/>
+          <w:sz w:val="16"/>
+          <w:szCs w:val="16"/>
+        </w:rPr>
+        <w:t xml:space="preserve"> Talk Nomination</w:t>
       </w:r>
     </w:p>
     <w:p>
@@ -2352,12 +2948,21 @@
         </w:rPr>
         <w:t>. “</w:t>
       </w:r>
-      <w:r>
-        <w:rPr>
-          <w:sz w:val="20"/>
-          <w:szCs w:val="20"/>
-        </w:rPr>
-        <w:t>Tomo: Wearable, Low-Cost Electrical Impedance Tomography for Hand Gesture Recognition</w:t>
+      <w:proofErr w:type="spellStart"/>
+      <w:r>
+        <w:rPr>
+          <w:sz w:val="20"/>
+          <w:szCs w:val="20"/>
+        </w:rPr>
+        <w:t>Tomo</w:t>
+      </w:r>
+      <w:proofErr w:type="spellEnd"/>
+      <w:r>
+        <w:rPr>
+          <w:sz w:val="20"/>
+          <w:szCs w:val="20"/>
+        </w:rPr>
+        <w:t>: Wearable, Low-Cost Electrical Impedance Tomography for Hand Gesture Recognition</w:t>
       </w:r>
       <w:r>
         <w:rPr>
@@ -2418,6 +3023,7 @@
           <w:sz w:val="20"/>
           <w:szCs w:val="20"/>
         </w:rPr>
+        <w:lastRenderedPageBreak/>
         <w:t xml:space="preserve">IDC 2013 </w:t>
       </w:r>
       <w:r>
@@ -2490,7 +3096,23 @@
           <w:sz w:val="20"/>
           <w:szCs w:val="20"/>
         </w:rPr>
-        <w:t xml:space="preserve"> “TanPro-Kit: A Tangible</w:t>
+        <w:t xml:space="preserve"> “</w:t>
+      </w:r>
+      <w:proofErr w:type="spellStart"/>
+      <w:r>
+        <w:rPr>
+          <w:sz w:val="20"/>
+          <w:szCs w:val="20"/>
+        </w:rPr>
+        <w:t>TanPro</w:t>
+      </w:r>
+      <w:proofErr w:type="spellEnd"/>
+      <w:r>
+        <w:rPr>
+          <w:sz w:val="20"/>
+          <w:szCs w:val="20"/>
+        </w:rPr>
+        <w:t>-Kit: A Tangible</w:t>
       </w:r>
       <w:r>
         <w:rPr>
@@ -2647,7 +3269,15 @@
         <w:t>Zhang, Y</w:t>
       </w:r>
       <w:r>
-        <w:t xml:space="preserve">., Gu, T.Y., He, L., and Wang, H.A. </w:t>
+        <w:t xml:space="preserve">., </w:t>
+      </w:r>
+      <w:proofErr w:type="spellStart"/>
+      <w:r>
+        <w:t>Gu</w:t>
+      </w:r>
+      <w:proofErr w:type="spellEnd"/>
+      <w:r>
+        <w:t xml:space="preserve">, T.Y., He, L., and Wang, H.A. </w:t>
       </w:r>
       <w:r>
         <w:t>“</w:t>
@@ -2690,13 +3320,23 @@
           <w:szCs w:val="20"/>
         </w:rPr>
       </w:pPr>
-      <w:r>
-        <w:rPr>
-          <w:b/>
-          <w:sz w:val="20"/>
-          <w:szCs w:val="20"/>
-        </w:rPr>
-        <w:t xml:space="preserve">UbiComp 2012 </w:t>
+      <w:proofErr w:type="spellStart"/>
+      <w:r>
+        <w:rPr>
+          <w:b/>
+          <w:sz w:val="20"/>
+          <w:szCs w:val="20"/>
+        </w:rPr>
+        <w:t>UbiComp</w:t>
+      </w:r>
+      <w:proofErr w:type="spellEnd"/>
+      <w:r>
+        <w:rPr>
+          <w:b/>
+          <w:sz w:val="20"/>
+          <w:szCs w:val="20"/>
+        </w:rPr>
+        <w:t xml:space="preserve"> 2012 </w:t>
       </w:r>
       <w:r>
         <w:rPr>
@@ -2742,16 +3382,24 @@
       <w:r>
         <w:t>., Wang, D.L., and Wang, H.A. “</w:t>
       </w:r>
+      <w:proofErr w:type="spellStart"/>
       <w:r>
         <w:rPr>
           <w:bCs/>
         </w:rPr>
-        <w:t>TempoString: A Tangible Tool for Children’s Music Cr</w:t>
-      </w:r>
+        <w:t>TempoString</w:t>
+      </w:r>
+      <w:proofErr w:type="spellEnd"/>
       <w:r>
         <w:rPr>
           <w:bCs/>
         </w:rPr>
+        <w:t>: A Tangible Tool for Children’s Music Cr</w:t>
+      </w:r>
+      <w:r>
+        <w:rPr>
+          <w:bCs/>
+        </w:rPr>
         <w:t>eation</w:t>
       </w:r>
       <w:r>
@@ -2772,6 +3420,17 @@
     </w:p>
     <w:p>
       <w:pPr>
+        <w:pStyle w:val="BodyTextIndent"/>
+        <w:tabs>
+          <w:tab w:val="left" w:pos="1800"/>
+          <w:tab w:val="left" w:pos="3582"/>
+          <w:tab w:val="right" w:pos="8334"/>
+        </w:tabs>
+        <w:ind w:left="0"/>
+      </w:pPr>
+    </w:p>
+    <w:p>
+      <w:pPr>
         <w:rPr>
           <w:b/>
           <w:u w:val="single" w:color="A6A6A6" w:themeColor="background1" w:themeShade="A6"/>
@@ -2782,7 +3441,6 @@
           <w:b/>
           <w:u w:val="single" w:color="A6A6A6" w:themeColor="background1" w:themeShade="A6"/>
         </w:rPr>
-        <w:lastRenderedPageBreak/>
         <w:t>Research Experience</w:t>
       </w:r>
     </w:p>
@@ -2854,13 +3512,23 @@
           <w:szCs w:val="20"/>
         </w:rPr>
       </w:pPr>
+      <w:proofErr w:type="gramStart"/>
       <w:r>
         <w:rPr>
           <w:i/>
           <w:sz w:val="20"/>
           <w:szCs w:val="20"/>
         </w:rPr>
-        <w:t xml:space="preserve">Graduate Student Researcher. </w:t>
+        <w:t>Graduate Student Researcher.</w:t>
+      </w:r>
+      <w:proofErr w:type="gramEnd"/>
+      <w:r>
+        <w:rPr>
+          <w:i/>
+          <w:sz w:val="20"/>
+          <w:szCs w:val="20"/>
+        </w:rPr>
+        <w:t xml:space="preserve"> </w:t>
       </w:r>
       <w:r>
         <w:rPr>
@@ -2925,7 +3593,23 @@
           <w:sz w:val="20"/>
           <w:szCs w:val="20"/>
         </w:rPr>
-        <w:t>on novel interfaces for smartwatches and haptic feedback</w:t>
+        <w:t xml:space="preserve">on novel interfaces for </w:t>
+      </w:r>
+      <w:proofErr w:type="spellStart"/>
+      <w:r>
+        <w:rPr>
+          <w:sz w:val="20"/>
+          <w:szCs w:val="20"/>
+        </w:rPr>
+        <w:t>smartwatches</w:t>
+      </w:r>
+      <w:proofErr w:type="spellEnd"/>
+      <w:r>
+        <w:rPr>
+          <w:sz w:val="20"/>
+          <w:szCs w:val="20"/>
+        </w:rPr>
+        <w:t xml:space="preserve"> and haptic feedback</w:t>
       </w:r>
       <w:r>
         <w:rPr>
@@ -2957,6 +3641,31 @@
           <w:sz w:val="20"/>
           <w:szCs w:val="20"/>
         </w:rPr>
+        <w:t>Developed touch tracking techniques for fabricated objects in HCI</w:t>
+      </w:r>
+    </w:p>
+    <w:p>
+      <w:pPr>
+        <w:pStyle w:val="ListParagraph"/>
+        <w:numPr>
+          <w:ilvl w:val="0"/>
+          <w:numId w:val="1"/>
+        </w:numPr>
+        <w:tabs>
+          <w:tab w:val="left" w:pos="180"/>
+          <w:tab w:val="left" w:pos="7740"/>
+        </w:tabs>
+        <w:ind w:hanging="720"/>
+        <w:rPr>
+          <w:sz w:val="20"/>
+          <w:szCs w:val="20"/>
+        </w:rPr>
+      </w:pPr>
+      <w:r>
+        <w:rPr>
+          <w:sz w:val="20"/>
+          <w:szCs w:val="20"/>
+        </w:rPr>
         <w:t>Developed</w:t>
       </w:r>
       <w:r>
@@ -2971,8 +3680,17 @@
           <w:sz w:val="20"/>
           <w:szCs w:val="20"/>
         </w:rPr>
-        <w:t>novel sensing technology for smartwatches</w:t>
-      </w:r>
+        <w:t xml:space="preserve">novel sensing technology for </w:t>
+      </w:r>
+      <w:proofErr w:type="spellStart"/>
+      <w:r>
+        <w:rPr>
+          <w:sz w:val="20"/>
+          <w:szCs w:val="20"/>
+        </w:rPr>
+        <w:t>smartwatches</w:t>
+      </w:r>
+      <w:proofErr w:type="spellEnd"/>
       <w:r>
         <w:rPr>
           <w:sz w:val="20"/>
@@ -3015,40 +3733,17 @@
     <w:p>
       <w:pPr>
         <w:pStyle w:val="ListParagraph"/>
-        <w:numPr>
-          <w:ilvl w:val="0"/>
-          <w:numId w:val="1"/>
-        </w:numPr>
         <w:tabs>
           <w:tab w:val="left" w:pos="7380"/>
         </w:tabs>
-        <w:ind w:left="180" w:right="2070" w:hanging="180"/>
-        <w:rPr>
-          <w:sz w:val="20"/>
-          <w:szCs w:val="20"/>
-        </w:rPr>
-      </w:pPr>
-      <w:r>
-        <w:rPr>
-          <w:sz w:val="20"/>
-          <w:szCs w:val="20"/>
-        </w:rPr>
-        <w:t xml:space="preserve">Explored on mapping texture data recorded from </w:t>
-      </w:r>
-      <w:r>
-        <w:rPr>
-          <w:sz w:val="20"/>
-          <w:szCs w:val="20"/>
-        </w:rPr>
-        <w:t xml:space="preserve">real-world materials with tactile feedback </w:t>
-      </w:r>
-      <w:r>
-        <w:rPr>
-          <w:sz w:val="20"/>
-          <w:szCs w:val="20"/>
-        </w:rPr>
-        <w:t xml:space="preserve">recreated by the electrostatic force </w:t>
-      </w:r>
+        <w:ind w:left="180" w:right="2070"/>
+        <w:rPr>
+          <w:sz w:val="20"/>
+          <w:szCs w:val="20"/>
+        </w:rPr>
+      </w:pPr>
+      <w:bookmarkStart w:id="0" w:name="_GoBack"/>
+      <w:bookmarkEnd w:id="0"/>
     </w:p>
     <w:p>
       <w:pPr>
@@ -3154,7 +3849,25 @@
           <w:sz w:val="20"/>
           <w:szCs w:val="20"/>
         </w:rPr>
-        <w:t xml:space="preserve"> Prof. Danli Wang</w:t>
+        <w:t xml:space="preserve"> Prof. </w:t>
+      </w:r>
+      <w:proofErr w:type="spellStart"/>
+      <w:r>
+        <w:rPr>
+          <w:i/>
+          <w:sz w:val="20"/>
+          <w:szCs w:val="20"/>
+        </w:rPr>
+        <w:t>Danli</w:t>
+      </w:r>
+      <w:proofErr w:type="spellEnd"/>
+      <w:r>
+        <w:rPr>
+          <w:i/>
+          <w:sz w:val="20"/>
+          <w:szCs w:val="20"/>
+        </w:rPr>
+        <w:t xml:space="preserve"> Wang</w:t>
       </w:r>
       <w:r>
         <w:rPr>
@@ -3355,7 +4068,23 @@
           <w:sz w:val="20"/>
           <w:szCs w:val="20"/>
         </w:rPr>
-        <w:t xml:space="preserve">, Kinoma software group </w:t>
+        <w:t xml:space="preserve">, </w:t>
+      </w:r>
+      <w:proofErr w:type="spellStart"/>
+      <w:r>
+        <w:rPr>
+          <w:sz w:val="20"/>
+          <w:szCs w:val="20"/>
+        </w:rPr>
+        <w:t>Kinoma</w:t>
+      </w:r>
+      <w:proofErr w:type="spellEnd"/>
+      <w:r>
+        <w:rPr>
+          <w:sz w:val="20"/>
+          <w:szCs w:val="20"/>
+        </w:rPr>
+        <w:t xml:space="preserve"> software group </w:t>
       </w:r>
       <w:r>
         <w:rPr>
@@ -3453,7 +4182,23 @@
           <w:sz w:val="20"/>
           <w:szCs w:val="20"/>
         </w:rPr>
-        <w:t xml:space="preserve"> applications for Kinoma Create</w:t>
+        <w:t xml:space="preserve"> applications for </w:t>
+      </w:r>
+      <w:proofErr w:type="spellStart"/>
+      <w:r>
+        <w:rPr>
+          <w:sz w:val="20"/>
+          <w:szCs w:val="20"/>
+        </w:rPr>
+        <w:t>Kinoma</w:t>
+      </w:r>
+      <w:proofErr w:type="spellEnd"/>
+      <w:r>
+        <w:rPr>
+          <w:sz w:val="20"/>
+          <w:szCs w:val="20"/>
+        </w:rPr>
+        <w:t xml:space="preserve"> Create</w:t>
       </w:r>
       <w:r>
         <w:rPr>
@@ -3462,6 +4207,7 @@
         </w:rPr>
         <w:t xml:space="preserve">, the next generation </w:t>
       </w:r>
+      <w:proofErr w:type="spellStart"/>
       <w:r>
         <w:rPr>
           <w:sz w:val="20"/>
@@ -3483,6 +4229,7 @@
         </w:rPr>
         <w:t>T</w:t>
       </w:r>
+      <w:proofErr w:type="spellEnd"/>
       <w:r>
         <w:rPr>
           <w:sz w:val="20"/>
@@ -3557,7 +4304,23 @@
           <w:sz w:val="20"/>
           <w:szCs w:val="20"/>
         </w:rPr>
-        <w:t xml:space="preserve">Improved user experience for Kinoma Create and tested core </w:t>
+        <w:t xml:space="preserve">Improved user experience for </w:t>
+      </w:r>
+      <w:proofErr w:type="spellStart"/>
+      <w:r>
+        <w:rPr>
+          <w:sz w:val="20"/>
+          <w:szCs w:val="20"/>
+        </w:rPr>
+        <w:t>Kinoma</w:t>
+      </w:r>
+      <w:proofErr w:type="spellEnd"/>
+      <w:r>
+        <w:rPr>
+          <w:sz w:val="20"/>
+          <w:szCs w:val="20"/>
+        </w:rPr>
+        <w:t xml:space="preserve"> Create and tested core </w:t>
       </w:r>
       <w:r>
         <w:rPr>
@@ -3621,6 +4384,8 @@
       </w:pPr>
       <w:r>
         <w:rPr>
+          <w:b/>
+          <w:i/>
           <w:sz w:val="20"/>
           <w:szCs w:val="20"/>
         </w:rPr>
@@ -3628,10 +4393,19 @@
       </w:r>
       <w:r>
         <w:rPr>
-          <w:sz w:val="20"/>
-          <w:szCs w:val="20"/>
-        </w:rPr>
-        <w:t>: C, C++</w:t>
+          <w:b/>
+          <w:i/>
+          <w:sz w:val="20"/>
+          <w:szCs w:val="20"/>
+        </w:rPr>
+        <w:t>:</w:t>
+      </w:r>
+      <w:r>
+        <w:rPr>
+          <w:sz w:val="20"/>
+          <w:szCs w:val="20"/>
+        </w:rPr>
+        <w:t xml:space="preserve"> C, C++</w:t>
       </w:r>
       <w:r>
         <w:rPr>
@@ -3654,6 +4428,7 @@
         </w:rPr>
         <w:t xml:space="preserve">ava, </w:t>
       </w:r>
+      <w:proofErr w:type="gramStart"/>
       <w:r>
         <w:rPr>
           <w:sz w:val="20"/>
@@ -3661,6 +4436,7 @@
         </w:rPr>
         <w:t>Python</w:t>
       </w:r>
+      <w:proofErr w:type="gramEnd"/>
     </w:p>
     <w:p>
       <w:pPr>
@@ -3674,6 +4450,8 @@
       </w:pPr>
       <w:r>
         <w:rPr>
+          <w:b/>
+          <w:i/>
           <w:sz w:val="20"/>
           <w:szCs w:val="20"/>
         </w:rPr>
@@ -3681,6 +4459,8 @@
       </w:r>
       <w:r>
         <w:rPr>
+          <w:b/>
+          <w:i/>
           <w:sz w:val="20"/>
           <w:szCs w:val="20"/>
         </w:rPr>
@@ -3693,6 +4473,22 @@
         </w:rPr>
         <w:t xml:space="preserve"> </w:t>
       </w:r>
+      <w:proofErr w:type="spellStart"/>
+      <w:r>
+        <w:rPr>
+          <w:sz w:val="20"/>
+          <w:szCs w:val="20"/>
+        </w:rPr>
+        <w:t>TensorFlow</w:t>
+      </w:r>
+      <w:proofErr w:type="spellEnd"/>
+      <w:r>
+        <w:rPr>
+          <w:sz w:val="20"/>
+          <w:szCs w:val="20"/>
+        </w:rPr>
+        <w:t xml:space="preserve">, </w:t>
+      </w:r>
       <w:r>
         <w:rPr>
           <w:sz w:val="20"/>
@@ -3700,33 +4496,83 @@
         </w:rPr>
         <w:t xml:space="preserve">Eagle, </w:t>
       </w:r>
-      <w:r>
-        <w:rPr>
-          <w:sz w:val="20"/>
-          <w:szCs w:val="20"/>
-        </w:rPr>
-        <w:t xml:space="preserve">Matlab, Weka, </w:t>
-      </w:r>
-      <w:r>
-        <w:rPr>
-          <w:sz w:val="20"/>
-          <w:szCs w:val="20"/>
-        </w:rPr>
-        <w:t xml:space="preserve">openFrameworks, </w:t>
-      </w:r>
-      <w:r>
-        <w:rPr>
-          <w:sz w:val="20"/>
-          <w:szCs w:val="20"/>
-        </w:rPr>
-        <w:t>AWS APIs, IOS and Android SDK</w:t>
-      </w:r>
-      <w:r>
-        <w:rPr>
-          <w:sz w:val="20"/>
-          <w:szCs w:val="20"/>
-        </w:rPr>
-        <w:t xml:space="preserve">, Arduino, Processing </w:t>
+      <w:proofErr w:type="spellStart"/>
+      <w:r>
+        <w:rPr>
+          <w:sz w:val="20"/>
+          <w:szCs w:val="20"/>
+        </w:rPr>
+        <w:t>Matlab</w:t>
+      </w:r>
+      <w:proofErr w:type="spellEnd"/>
+      <w:r>
+        <w:rPr>
+          <w:sz w:val="20"/>
+          <w:szCs w:val="20"/>
+        </w:rPr>
+        <w:t xml:space="preserve">, </w:t>
+      </w:r>
+      <w:proofErr w:type="spellStart"/>
+      <w:r>
+        <w:rPr>
+          <w:sz w:val="20"/>
+          <w:szCs w:val="20"/>
+        </w:rPr>
+        <w:t>Weka</w:t>
+      </w:r>
+      <w:proofErr w:type="spellEnd"/>
+      <w:r>
+        <w:rPr>
+          <w:sz w:val="20"/>
+          <w:szCs w:val="20"/>
+        </w:rPr>
+        <w:t>, AWS APIs, IOS and Android SDK</w:t>
+      </w:r>
+      <w:r>
+        <w:rPr>
+          <w:sz w:val="20"/>
+          <w:szCs w:val="20"/>
+        </w:rPr>
+        <w:t xml:space="preserve">, </w:t>
+      </w:r>
+      <w:proofErr w:type="spellStart"/>
+      <w:r>
+        <w:rPr>
+          <w:sz w:val="20"/>
+          <w:szCs w:val="20"/>
+        </w:rPr>
+        <w:t>Arduino</w:t>
+      </w:r>
+      <w:proofErr w:type="spellEnd"/>
+      <w:r>
+        <w:rPr>
+          <w:sz w:val="20"/>
+          <w:szCs w:val="20"/>
+        </w:rPr>
+        <w:t xml:space="preserve">, </w:t>
+      </w:r>
+      <w:proofErr w:type="spellStart"/>
+      <w:r>
+        <w:rPr>
+          <w:sz w:val="20"/>
+          <w:szCs w:val="20"/>
+        </w:rPr>
+        <w:t>openFrameworks</w:t>
+      </w:r>
+      <w:proofErr w:type="spellEnd"/>
+      <w:r>
+        <w:rPr>
+          <w:sz w:val="20"/>
+          <w:szCs w:val="20"/>
+        </w:rPr>
+        <w:t xml:space="preserve">, </w:t>
+      </w:r>
+      <w:r>
+        <w:rPr>
+          <w:sz w:val="20"/>
+          <w:szCs w:val="20"/>
+        </w:rPr>
+        <w:t xml:space="preserve">Processing </w:t>
       </w:r>
     </w:p>
     <w:p>
@@ -3741,6 +4587,8 @@
       </w:pPr>
       <w:r>
         <w:rPr>
+          <w:b/>
+          <w:i/>
           <w:sz w:val="20"/>
           <w:szCs w:val="20"/>
         </w:rPr>
@@ -3748,10 +4596,19 @@
       </w:r>
       <w:r>
         <w:rPr>
-          <w:sz w:val="20"/>
-          <w:szCs w:val="20"/>
-        </w:rPr>
-        <w:t xml:space="preserve">: </w:t>
+          <w:b/>
+          <w:i/>
+          <w:sz w:val="20"/>
+          <w:szCs w:val="20"/>
+        </w:rPr>
+        <w:t>:</w:t>
+      </w:r>
+      <w:r>
+        <w:rPr>
+          <w:sz w:val="20"/>
+          <w:szCs w:val="20"/>
+        </w:rPr>
+        <w:t xml:space="preserve"> </w:t>
       </w:r>
       <w:r>
         <w:rPr>
@@ -3779,7 +4636,7 @@
           <w:sz w:val="20"/>
           <w:szCs w:val="20"/>
         </w:rPr>
-        <w:tab/>
+        <w:t>, Molding</w:t>
       </w:r>
     </w:p>
     <w:sectPr>
@@ -4895,7 +5752,7 @@
 </file>
 
 <file path=customXml/itemProps1.xml><?xml version="1.0" encoding="utf-8"?>
-<ds:datastoreItem xmlns:ds="http://schemas.openxmlformats.org/officeDocument/2006/customXml" ds:itemID="{A35787E1-37E8-F74C-8184-917299557071}">
+<ds:datastoreItem xmlns:ds="http://schemas.openxmlformats.org/officeDocument/2006/customXml" ds:itemID="{FE0AA8D2-5269-1643-95F3-B6C47D10C496}">
   <ds:schemaRefs>
     <ds:schemaRef ds:uri="http://schemas.openxmlformats.org/officeDocument/2006/bibliography"/>
   </ds:schemaRefs>

</xml_diff>